<commit_message>
basket quantity validering samt opdateringer til UML
</commit_message>
<xml_diff>
--- a/Dokumentation/Rapport - Olsker Cupcakes.docx
+++ b/Dokumentation/Rapport - Olsker Cupcakes.docx
@@ -2,8 +2,6 @@
 <file path=word/document.xml><?xml version="1.0" encoding="utf-8"?>
 <w:document xmlns:wpc="http://schemas.microsoft.com/office/word/2010/wordprocessingCanvas" xmlns:cx="http://schemas.microsoft.com/office/drawing/2014/chartex" xmlns:cx1="http://schemas.microsoft.com/office/drawing/2015/9/8/chartex" xmlns:cx2="http://schemas.microsoft.com/office/drawing/2015/10/21/chartex" xmlns:cx3="http://schemas.microsoft.com/office/drawing/2016/5/9/chartex" xmlns:cx4="http://schemas.microsoft.com/office/drawing/2016/5/10/chartex" xmlns:cx5="http://schemas.microsoft.com/office/drawing/2016/5/11/chartex" xmlns:cx6="http://schemas.microsoft.com/office/drawing/2016/5/12/chartex" xmlns:cx7="http://schemas.microsoft.com/office/drawing/2016/5/13/chartex" xmlns:cx8="http://schemas.microsoft.com/office/drawing/2016/5/14/chartex" xmlns:mc="http://schemas.openxmlformats.org/markup-compatibility/2006" xmlns:aink="http://schemas.microsoft.com/office/drawing/2016/ink" xmlns:am3d="http://schemas.microsoft.com/office/drawing/2017/model3d" xmlns:o="urn:schemas-microsoft-com:office:office" xmlns:r="http://schemas.openxmlformats.org/officeDocument/2006/relationships" xmlns:m="http://schemas.openxmlformats.org/officeDocument/2006/math" xmlns:v="urn:schemas-microsoft-com:vml" xmlns:wp14="http://schemas.microsoft.com/office/word/2010/wordprocessingDrawing" xmlns:wp="http://schemas.openxmlformats.org/drawingml/2006/wordprocessingDrawing" xmlns:w10="urn:schemas-microsoft-com:office:word" xmlns:w="http://schemas.openxmlformats.org/wordprocessingml/2006/main" xmlns:w14="http://schemas.microsoft.com/office/word/2010/wordml" xmlns:w15="http://schemas.microsoft.com/office/word/2012/wordml" xmlns:w16cex="http://schemas.microsoft.com/office/word/2018/wordml/cex" xmlns:w16cid="http://schemas.microsoft.com/office/word/2016/wordml/cid" xmlns:w16="http://schemas.microsoft.com/office/word/2018/wordml" xmlns:w16se="http://schemas.microsoft.com/office/word/2015/wordml/symex" xmlns:wpg="http://schemas.microsoft.com/office/word/2010/wordprocessingGroup" xmlns:wpi="http://schemas.microsoft.com/office/word/2010/wordprocessingInk" xmlns:wne="http://schemas.microsoft.com/office/word/2006/wordml" xmlns:wps="http://schemas.microsoft.com/office/word/2010/wordprocessingShape" mc:Ignorable="w14 w15 w16se w16cid w16 w16cex wp14">
   <w:body>
-    <w:bookmarkStart w:id="0" w:name="_GoBack" w:displacedByCustomXml="next"/>
-    <w:bookmarkEnd w:id="0" w:displacedByCustomXml="next"/>
     <w:sdt>
       <w:sdtPr>
         <w:id w:val="1571234357"/>
@@ -12,7 +10,6 @@
           <w:docPartUnique/>
         </w:docPartObj>
       </w:sdtPr>
-      <w:sdtEndPr/>
       <w:sdtContent>
         <w:p/>
         <w:p>
@@ -173,7 +170,7 @@
               </mc:Choice>
               <mc:Fallback>
                 <w:pict>
-                  <v:group w14:anchorId="71676DA5" id="Gruppe 114" o:spid="_x0000_s1026" style="position:absolute;margin-left:0;margin-top:0;width:18pt;height:10in;z-index:251654144;mso-width-percent:29;mso-height-percent:909;mso-left-percent:45;mso-position-horizontal-relative:page;mso-position-vertical:center;mso-position-vertical-relative:page;mso-width-percent:29;mso-height-percent:909;mso-left-percent:45" coordsize="2286,91440" o:gfxdata="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">
+                  <v:group w14:anchorId="76C5E13F" id="Gruppe 114" o:spid="_x0000_s1026" style="position:absolute;margin-left:0;margin-top:0;width:18pt;height:10in;z-index:251654144;mso-width-percent:29;mso-height-percent:909;mso-left-percent:45;mso-position-horizontal-relative:page;mso-position-vertical:center;mso-position-vertical-relative:page;mso-width-percent:29;mso-height-percent:909;mso-left-percent:45" coordsize="2286,91440" o:gfxdata="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">
                     <v:rect id="Rektangel 115" o:spid="_x0000_s1027" style="position:absolute;width:2286;height:87820;visibility:visible;mso-wrap-style:square;v-text-anchor:middle" o:gfxdata="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" fillcolor="#c0504d [3205]" stroked="f" strokeweight="2pt"/>
                     <v:rect id="Rektangel 116" o:spid="_x0000_s1028" style="position:absolute;top:89154;width:2286;height:2286;visibility:visible;mso-wrap-style:square;v-text-anchor:middle" o:gfxdata="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" fillcolor="#4f81bd [3204]" stroked="f" strokeweight="2pt">
                       <o:lock v:ext="edit" aspectratio="t"/>
@@ -312,15 +309,15 @@
         <mc:AlternateContent>
           <mc:Choice Requires="wps">
             <w:drawing>
-              <wp:anchor distT="45720" distB="45720" distL="114300" distR="114300" simplePos="0" relativeHeight="251639808" behindDoc="0" locked="0" layoutInCell="1" allowOverlap="1" wp14:anchorId="2CE689D7" wp14:editId="2342BA8C">
+              <wp:anchor distT="45720" distB="45720" distL="114300" distR="114300" simplePos="0" relativeHeight="251639808" behindDoc="0" locked="0" layoutInCell="1" allowOverlap="1" wp14:anchorId="2CE689D7" wp14:editId="0172E022">
                 <wp:simplePos x="0" y="0"/>
                 <wp:positionH relativeFrom="column">
-                  <wp:posOffset>583399</wp:posOffset>
+                  <wp:posOffset>583565</wp:posOffset>
                 </wp:positionH>
                 <wp:positionV relativeFrom="paragraph">
                   <wp:posOffset>3288665</wp:posOffset>
                 </wp:positionV>
-                <wp:extent cx="4961255" cy="1404620"/>
+                <wp:extent cx="5128260" cy="1404620"/>
                 <wp:effectExtent l="0" t="0" r="0" b="0"/>
                 <wp:wrapSquare wrapText="bothSides"/>
                 <wp:docPr id="217" name="Tekstfelt 2"/>
@@ -336,7 +333,7 @@
                       <wps:spPr bwMode="auto">
                         <a:xfrm>
                           <a:off x="0" y="0"/>
-                          <a:ext cx="4961255" cy="1404620"/>
+                          <a:ext cx="5128260" cy="1404620"/>
                         </a:xfrm>
                         <a:prstGeom prst="rect">
                           <a:avLst/>
@@ -630,9 +627,19 @@
                                         <w:szCs w:val="20"/>
                                         <w:lang w:val="en-US"/>
                                       </w:rPr>
-                                      <w:t>mail@hej.dk</w:t>
+                                      <w:t>cph-mr462@cphbusiness.dk</w:t>
                                     </w:r>
                                   </w:hyperlink>
+                                  <w:r>
+                                    <w:rPr>
+                                      <w:i/>
+                                      <w:iCs/>
+                                      <w:sz w:val="20"/>
+                                      <w:szCs w:val="20"/>
+                                      <w:lang w:val="en-US"/>
+                                    </w:rPr>
+                                    <w:t xml:space="preserve"> </w:t>
+                                  </w:r>
                                   <w:r>
                                     <w:rPr>
                                       <w:i/>
@@ -676,40 +683,41 @@
                                     </w:rPr>
                                     <w:t xml:space="preserve">: </w:t>
                                   </w:r>
-                                  <w:r>
-                                    <w:fldChar w:fldCharType="begin"/>
-                                  </w:r>
-                                  <w:r>
-                                    <w:rPr>
-                                      <w:lang w:val="en-US"/>
-                                    </w:rPr>
-                                    <w:instrText xml:space="preserve"> HYPERLINK "mailto:mail@hej.dk" </w:instrText>
-                                  </w:r>
-                                  <w:r>
-                                    <w:fldChar w:fldCharType="separate"/>
-                                  </w:r>
-                                  <w:r>
-                                    <w:rPr>
-                                      <w:rStyle w:val="Hyperlink"/>
-                                      <w:i/>
-                                      <w:iCs/>
-                                      <w:sz w:val="20"/>
-                                      <w:szCs w:val="20"/>
-                                      <w:lang w:val="en-US"/>
-                                    </w:rPr>
-                                    <w:t>mail@hej.dk</w:t>
-                                  </w:r>
-                                  <w:r>
-                                    <w:rPr>
-                                      <w:rStyle w:val="Hyperlink"/>
-                                      <w:i/>
-                                      <w:iCs/>
-                                      <w:sz w:val="20"/>
-                                      <w:szCs w:val="20"/>
-                                      <w:lang w:val="en-US"/>
-                                    </w:rPr>
-                                    <w:fldChar w:fldCharType="end"/>
-                                  </w:r>
+                                  <w:hyperlink r:id="rId12" w:history="1">
+                                    <w:r>
+                                      <w:rPr>
+                                        <w:rStyle w:val="Hyperlink"/>
+                                        <w:i/>
+                                        <w:iCs/>
+                                        <w:sz w:val="20"/>
+                                        <w:szCs w:val="20"/>
+                                        <w:lang w:val="en-US"/>
+                                      </w:rPr>
+                                      <w:t>https://github.com/am</w:t>
+                                    </w:r>
+                                    <w:r>
+                                      <w:rPr>
+                                        <w:rStyle w:val="Hyperlink"/>
+                                        <w:i/>
+                                        <w:iCs/>
+                                        <w:sz w:val="20"/>
+                                        <w:szCs w:val="20"/>
+                                        <w:lang w:val="en-US"/>
+                                      </w:rPr>
+                                      <w:t>a</w:t>
+                                    </w:r>
+                                    <w:r>
+                                      <w:rPr>
+                                        <w:rStyle w:val="Hyperlink"/>
+                                        <w:i/>
+                                        <w:iCs/>
+                                        <w:sz w:val="20"/>
+                                        <w:szCs w:val="20"/>
+                                        <w:lang w:val="en-US"/>
+                                      </w:rPr>
+                                      <w:t>zingh0rse</w:t>
+                                    </w:r>
+                                  </w:hyperlink>
                                   <w:r>
                                     <w:rPr>
                                       <w:i/>
@@ -782,7 +790,7 @@
                                     </w:rPr>
                                     <w:t xml:space="preserve">Email: </w:t>
                                   </w:r>
-                                  <w:hyperlink r:id="rId12" w:history="1">
+                                  <w:hyperlink r:id="rId13" w:history="1">
                                     <w:r>
                                       <w:rPr>
                                         <w:rStyle w:val="Hyperlink"/>
@@ -838,7 +846,7 @@
                                     </w:rPr>
                                     <w:t xml:space="preserve">: </w:t>
                                   </w:r>
-                                  <w:hyperlink r:id="rId13" w:history="1">
+                                  <w:hyperlink r:id="rId14" w:history="1">
                                     <w:r>
                                       <w:rPr>
                                         <w:rStyle w:val="Hyperlink"/>
@@ -939,7 +947,7 @@
                                     </w:rPr>
                                     <w:t xml:space="preserve">Email: </w:t>
                                   </w:r>
-                                  <w:hyperlink r:id="rId14" w:history="1">
+                                  <w:hyperlink r:id="rId15" w:history="1">
                                     <w:r>
                                       <w:rPr>
                                         <w:rStyle w:val="Hyperlink"/>
@@ -991,7 +999,7 @@
                                     </w:rPr>
                                     <w:t xml:space="preserve">: </w:t>
                                   </w:r>
-                                  <w:hyperlink r:id="rId15" w:history="1">
+                                  <w:hyperlink r:id="rId16" w:history="1">
                                     <w:r>
                                       <w:rPr>
                                         <w:rStyle w:val="Hyperlink"/>
@@ -1065,7 +1073,7 @@
                 <v:stroke joinstyle="miter"/>
                 <v:path gradientshapeok="t" o:connecttype="rect"/>
               </v:shapetype>
-              <v:shape id="Tekstfelt 2" o:spid="_x0000_s1026" type="#_x0000_t202" style="position:absolute;margin-left:45.95pt;margin-top:258.95pt;width:390.65pt;height:110.6pt;z-index:251639808;visibility:visible;mso-wrap-style:square;mso-width-percent:0;mso-height-percent:200;mso-wrap-distance-left:9pt;mso-wrap-distance-top:3.6pt;mso-wrap-distance-right:9pt;mso-wrap-distance-bottom:3.6pt;mso-position-horizontal:absolute;mso-position-horizontal-relative:text;mso-position-vertical:absolute;mso-position-vertical-relative:text;mso-width-percent:0;mso-height-percent:200;mso-width-relative:margin;mso-height-relative:margin;v-text-anchor:top" o:gfxdata="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" stroked="f">
+              <v:shape id="Tekstfelt 2" o:spid="_x0000_s1026" type="#_x0000_t202" style="position:absolute;margin-left:45.95pt;margin-top:258.95pt;width:403.8pt;height:110.6pt;z-index:251639808;visibility:visible;mso-wrap-style:square;mso-width-percent:0;mso-height-percent:200;mso-wrap-distance-left:9pt;mso-wrap-distance-top:3.6pt;mso-wrap-distance-right:9pt;mso-wrap-distance-bottom:3.6pt;mso-position-horizontal:absolute;mso-position-horizontal-relative:text;mso-position-vertical:absolute;mso-position-vertical-relative:text;mso-width-percent:0;mso-height-percent:200;mso-width-relative:margin;mso-height-relative:margin;v-text-anchor:top" o:gfxdata="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" stroked="f">
                 <v:textbox style="mso-fit-shape-to-text:t">
                   <w:txbxContent>
                     <w:p>
@@ -1196,7 +1204,7 @@
                               </w:rPr>
                               <w:t xml:space="preserve">Email: </w:t>
                             </w:r>
-                            <w:hyperlink r:id="rId16" w:history="1">
+                            <w:hyperlink r:id="rId17" w:history="1">
                               <w:r>
                                 <w:rPr>
                                   <w:rStyle w:val="Hyperlink"/>
@@ -1248,7 +1256,7 @@
                               </w:rPr>
                               <w:t xml:space="preserve">: </w:t>
                             </w:r>
-                            <w:hyperlink r:id="rId17" w:history="1">
+                            <w:hyperlink r:id="rId18" w:history="1">
                               <w:r>
                                 <w:rPr>
                                   <w:rStyle w:val="Hyperlink"/>
@@ -1335,7 +1343,7 @@
                               </w:rPr>
                               <w:t xml:space="preserve">Email: </w:t>
                             </w:r>
-                            <w:hyperlink r:id="rId18" w:history="1">
+                            <w:hyperlink r:id="rId19" w:history="1">
                               <w:r>
                                 <w:rPr>
                                   <w:rStyle w:val="Hyperlink"/>
@@ -1345,9 +1353,19 @@
                                   <w:szCs w:val="20"/>
                                   <w:lang w:val="en-US"/>
                                 </w:rPr>
-                                <w:t>mail@hej.dk</w:t>
+                                <w:t>cph-mr462@cphbusiness.dk</w:t>
                               </w:r>
                             </w:hyperlink>
+                            <w:r>
+                              <w:rPr>
+                                <w:i/>
+                                <w:iCs/>
+                                <w:sz w:val="20"/>
+                                <w:szCs w:val="20"/>
+                                <w:lang w:val="en-US"/>
+                              </w:rPr>
+                              <w:t xml:space="preserve"> </w:t>
+                            </w:r>
                             <w:r>
                               <w:rPr>
                                 <w:i/>
@@ -1391,40 +1409,41 @@
                               </w:rPr>
                               <w:t xml:space="preserve">: </w:t>
                             </w:r>
-                            <w:r>
-                              <w:fldChar w:fldCharType="begin"/>
-                            </w:r>
-                            <w:r>
-                              <w:rPr>
-                                <w:lang w:val="en-US"/>
-                              </w:rPr>
-                              <w:instrText xml:space="preserve"> HYPERLINK "mailto:mail@hej.dk" </w:instrText>
-                            </w:r>
-                            <w:r>
-                              <w:fldChar w:fldCharType="separate"/>
-                            </w:r>
-                            <w:r>
-                              <w:rPr>
-                                <w:rStyle w:val="Hyperlink"/>
-                                <w:i/>
-                                <w:iCs/>
-                                <w:sz w:val="20"/>
-                                <w:szCs w:val="20"/>
-                                <w:lang w:val="en-US"/>
-                              </w:rPr>
-                              <w:t>mail@hej.dk</w:t>
-                            </w:r>
-                            <w:r>
-                              <w:rPr>
-                                <w:rStyle w:val="Hyperlink"/>
-                                <w:i/>
-                                <w:iCs/>
-                                <w:sz w:val="20"/>
-                                <w:szCs w:val="20"/>
-                                <w:lang w:val="en-US"/>
-                              </w:rPr>
-                              <w:fldChar w:fldCharType="end"/>
-                            </w:r>
+                            <w:hyperlink r:id="rId20" w:history="1">
+                              <w:r>
+                                <w:rPr>
+                                  <w:rStyle w:val="Hyperlink"/>
+                                  <w:i/>
+                                  <w:iCs/>
+                                  <w:sz w:val="20"/>
+                                  <w:szCs w:val="20"/>
+                                  <w:lang w:val="en-US"/>
+                                </w:rPr>
+                                <w:t>https://github.com/am</w:t>
+                              </w:r>
+                              <w:r>
+                                <w:rPr>
+                                  <w:rStyle w:val="Hyperlink"/>
+                                  <w:i/>
+                                  <w:iCs/>
+                                  <w:sz w:val="20"/>
+                                  <w:szCs w:val="20"/>
+                                  <w:lang w:val="en-US"/>
+                                </w:rPr>
+                                <w:t>a</w:t>
+                              </w:r>
+                              <w:r>
+                                <w:rPr>
+                                  <w:rStyle w:val="Hyperlink"/>
+                                  <w:i/>
+                                  <w:iCs/>
+                                  <w:sz w:val="20"/>
+                                  <w:szCs w:val="20"/>
+                                  <w:lang w:val="en-US"/>
+                                </w:rPr>
+                                <w:t>zingh0rse</w:t>
+                              </w:r>
+                            </w:hyperlink>
                             <w:r>
                               <w:rPr>
                                 <w:i/>
@@ -1497,7 +1516,7 @@
                               </w:rPr>
                               <w:t xml:space="preserve">Email: </w:t>
                             </w:r>
-                            <w:hyperlink r:id="rId19" w:history="1">
+                            <w:hyperlink r:id="rId21" w:history="1">
                               <w:r>
                                 <w:rPr>
                                   <w:rStyle w:val="Hyperlink"/>
@@ -1553,7 +1572,7 @@
                               </w:rPr>
                               <w:t xml:space="preserve">: </w:t>
                             </w:r>
-                            <w:hyperlink r:id="rId20" w:history="1">
+                            <w:hyperlink r:id="rId22" w:history="1">
                               <w:r>
                                 <w:rPr>
                                   <w:rStyle w:val="Hyperlink"/>
@@ -1654,7 +1673,7 @@
                               </w:rPr>
                               <w:t xml:space="preserve">Email: </w:t>
                             </w:r>
-                            <w:hyperlink r:id="rId21" w:history="1">
+                            <w:hyperlink r:id="rId23" w:history="1">
                               <w:r>
                                 <w:rPr>
                                   <w:rStyle w:val="Hyperlink"/>
@@ -1706,7 +1725,7 @@
                               </w:rPr>
                               <w:t xml:space="preserve">: </w:t>
                             </w:r>
-                            <w:hyperlink r:id="rId22" w:history="1">
+                            <w:hyperlink r:id="rId24" w:history="1">
                               <w:r>
                                 <w:rPr>
                                   <w:rStyle w:val="Hyperlink"/>
@@ -1821,7 +1840,7 @@
           <w:r>
             <w:fldChar w:fldCharType="separate"/>
           </w:r>
-          <w:hyperlink w:anchor="_Toc36235648" w:history="1">
+          <w:hyperlink w:anchor="_Toc36283851" w:history="1">
             <w:r>
               <w:rPr>
                 <w:rStyle w:val="Hyperlink"/>
@@ -1848,7 +1867,7 @@
                 <w:noProof/>
                 <w:webHidden/>
               </w:rPr>
-              <w:instrText xml:space="preserve"> PAGEREF _Toc36235648 \h </w:instrText>
+              <w:instrText xml:space="preserve"> PAGEREF _Toc36283851 \h </w:instrText>
             </w:r>
             <w:r>
               <w:rPr>
@@ -1891,7 +1910,7 @@
               <w:lang w:eastAsia="da-DK"/>
             </w:rPr>
           </w:pPr>
-          <w:hyperlink w:anchor="_Toc36235649" w:history="1">
+          <w:hyperlink w:anchor="_Toc36283852" w:history="1">
             <w:r>
               <w:rPr>
                 <w:rStyle w:val="Hyperlink"/>
@@ -1918,7 +1937,7 @@
                 <w:noProof/>
                 <w:webHidden/>
               </w:rPr>
-              <w:instrText xml:space="preserve"> PAGEREF _Toc36235649 \h </w:instrText>
+              <w:instrText xml:space="preserve"> PAGEREF _Toc36283852 \h </w:instrText>
             </w:r>
             <w:r>
               <w:rPr>
@@ -1961,7 +1980,7 @@
               <w:lang w:eastAsia="da-DK"/>
             </w:rPr>
           </w:pPr>
-          <w:hyperlink w:anchor="_Toc36235650" w:history="1">
+          <w:hyperlink w:anchor="_Toc36283853" w:history="1">
             <w:r>
               <w:rPr>
                 <w:rStyle w:val="Hyperlink"/>
@@ -1988,7 +2007,7 @@
                 <w:noProof/>
                 <w:webHidden/>
               </w:rPr>
-              <w:instrText xml:space="preserve"> PAGEREF _Toc36235650 \h </w:instrText>
+              <w:instrText xml:space="preserve"> PAGEREF _Toc36283853 \h </w:instrText>
             </w:r>
             <w:r>
               <w:rPr>
@@ -2031,7 +2050,7 @@
               <w:lang w:eastAsia="da-DK"/>
             </w:rPr>
           </w:pPr>
-          <w:hyperlink w:anchor="_Toc36235651" w:history="1">
+          <w:hyperlink w:anchor="_Toc36283854" w:history="1">
             <w:r>
               <w:rPr>
                 <w:rStyle w:val="Hyperlink"/>
@@ -2058,7 +2077,7 @@
                 <w:noProof/>
                 <w:webHidden/>
               </w:rPr>
-              <w:instrText xml:space="preserve"> PAGEREF _Toc36235651 \h </w:instrText>
+              <w:instrText xml:space="preserve"> PAGEREF _Toc36283854 \h </w:instrText>
             </w:r>
             <w:r>
               <w:rPr>
@@ -2101,7 +2120,7 @@
               <w:lang w:eastAsia="da-DK"/>
             </w:rPr>
           </w:pPr>
-          <w:hyperlink w:anchor="_Toc36235652" w:history="1">
+          <w:hyperlink w:anchor="_Toc36283855" w:history="1">
             <w:r>
               <w:rPr>
                 <w:rStyle w:val="Hyperlink"/>
@@ -2128,7 +2147,7 @@
                 <w:noProof/>
                 <w:webHidden/>
               </w:rPr>
-              <w:instrText xml:space="preserve"> PAGEREF _Toc36235652 \h </w:instrText>
+              <w:instrText xml:space="preserve"> PAGEREF _Toc36283855 \h </w:instrText>
             </w:r>
             <w:r>
               <w:rPr>
@@ -2171,7 +2190,7 @@
               <w:lang w:eastAsia="da-DK"/>
             </w:rPr>
           </w:pPr>
-          <w:hyperlink w:anchor="_Toc36235653" w:history="1">
+          <w:hyperlink w:anchor="_Toc36283856" w:history="1">
             <w:r>
               <w:rPr>
                 <w:rStyle w:val="Hyperlink"/>
@@ -2198,7 +2217,7 @@
                 <w:noProof/>
                 <w:webHidden/>
               </w:rPr>
-              <w:instrText xml:space="preserve"> PAGEREF _Toc36235653 \h </w:instrText>
+              <w:instrText xml:space="preserve"> PAGEREF _Toc36283856 \h </w:instrText>
             </w:r>
             <w:r>
               <w:rPr>
@@ -2241,7 +2260,7 @@
               <w:lang w:eastAsia="da-DK"/>
             </w:rPr>
           </w:pPr>
-          <w:hyperlink w:anchor="_Toc36235654" w:history="1">
+          <w:hyperlink w:anchor="_Toc36283857" w:history="1">
             <w:r>
               <w:rPr>
                 <w:rStyle w:val="Hyperlink"/>
@@ -2268,7 +2287,7 @@
                 <w:noProof/>
                 <w:webHidden/>
               </w:rPr>
-              <w:instrText xml:space="preserve"> PAGEREF _Toc36235654 \h </w:instrText>
+              <w:instrText xml:space="preserve"> PAGEREF _Toc36283857 \h </w:instrText>
             </w:r>
             <w:r>
               <w:rPr>
@@ -2311,7 +2330,7 @@
               <w:lang w:eastAsia="da-DK"/>
             </w:rPr>
           </w:pPr>
-          <w:hyperlink w:anchor="_Toc36235655" w:history="1">
+          <w:hyperlink w:anchor="_Toc36283858" w:history="1">
             <w:r>
               <w:rPr>
                 <w:rStyle w:val="Hyperlink"/>
@@ -2338,7 +2357,7 @@
                 <w:noProof/>
                 <w:webHidden/>
               </w:rPr>
-              <w:instrText xml:space="preserve"> PAGEREF _Toc36235655 \h </w:instrText>
+              <w:instrText xml:space="preserve"> PAGEREF _Toc36283858 \h </w:instrText>
             </w:r>
             <w:r>
               <w:rPr>
@@ -2381,7 +2400,7 @@
               <w:lang w:eastAsia="da-DK"/>
             </w:rPr>
           </w:pPr>
-          <w:hyperlink w:anchor="_Toc36235656" w:history="1">
+          <w:hyperlink w:anchor="_Toc36283859" w:history="1">
             <w:r>
               <w:rPr>
                 <w:rStyle w:val="Hyperlink"/>
@@ -2408,7 +2427,7 @@
                 <w:noProof/>
                 <w:webHidden/>
               </w:rPr>
-              <w:instrText xml:space="preserve"> PAGEREF _Toc36235656 \h </w:instrText>
+              <w:instrText xml:space="preserve"> PAGEREF _Toc36283859 \h </w:instrText>
             </w:r>
             <w:r>
               <w:rPr>
@@ -2451,7 +2470,7 @@
               <w:lang w:eastAsia="da-DK"/>
             </w:rPr>
           </w:pPr>
-          <w:hyperlink w:anchor="_Toc36235657" w:history="1">
+          <w:hyperlink w:anchor="_Toc36283860" w:history="1">
             <w:r>
               <w:rPr>
                 <w:rStyle w:val="Hyperlink"/>
@@ -2478,7 +2497,7 @@
                 <w:noProof/>
                 <w:webHidden/>
               </w:rPr>
-              <w:instrText xml:space="preserve"> PAGEREF _Toc36235657 \h </w:instrText>
+              <w:instrText xml:space="preserve"> PAGEREF _Toc36283860 \h </w:instrText>
             </w:r>
             <w:r>
               <w:rPr>
@@ -2521,7 +2540,7 @@
               <w:lang w:eastAsia="da-DK"/>
             </w:rPr>
           </w:pPr>
-          <w:hyperlink w:anchor="_Toc36235658" w:history="1">
+          <w:hyperlink w:anchor="_Toc36283861" w:history="1">
             <w:r>
               <w:rPr>
                 <w:rStyle w:val="Hyperlink"/>
@@ -2548,7 +2567,7 @@
                 <w:noProof/>
                 <w:webHidden/>
               </w:rPr>
-              <w:instrText xml:space="preserve"> PAGEREF _Toc36235658 \h </w:instrText>
+              <w:instrText xml:space="preserve"> PAGEREF _Toc36283861 \h </w:instrText>
             </w:r>
             <w:r>
               <w:rPr>
@@ -2591,7 +2610,7 @@
               <w:lang w:eastAsia="da-DK"/>
             </w:rPr>
           </w:pPr>
-          <w:hyperlink w:anchor="_Toc36235659" w:history="1">
+          <w:hyperlink w:anchor="_Toc36283862" w:history="1">
             <w:r>
               <w:rPr>
                 <w:rStyle w:val="Hyperlink"/>
@@ -2618,7 +2637,7 @@
                 <w:noProof/>
                 <w:webHidden/>
               </w:rPr>
-              <w:instrText xml:space="preserve"> PAGEREF _Toc36235659 \h </w:instrText>
+              <w:instrText xml:space="preserve"> PAGEREF _Toc36283862 \h </w:instrText>
             </w:r>
             <w:r>
               <w:rPr>
@@ -2661,7 +2680,7 @@
               <w:lang w:eastAsia="da-DK"/>
             </w:rPr>
           </w:pPr>
-          <w:hyperlink w:anchor="_Toc36235660" w:history="1">
+          <w:hyperlink w:anchor="_Toc36283863" w:history="1">
             <w:r>
               <w:rPr>
                 <w:rStyle w:val="Hyperlink"/>
@@ -2688,7 +2707,7 @@
                 <w:noProof/>
                 <w:webHidden/>
               </w:rPr>
-              <w:instrText xml:space="preserve"> PAGEREF _Toc36235660 \h </w:instrText>
+              <w:instrText xml:space="preserve"> PAGEREF _Toc36283863 \h </w:instrText>
             </w:r>
             <w:r>
               <w:rPr>
@@ -2731,7 +2750,7 @@
               <w:lang w:eastAsia="da-DK"/>
             </w:rPr>
           </w:pPr>
-          <w:hyperlink w:anchor="_Toc36235661" w:history="1">
+          <w:hyperlink w:anchor="_Toc36283864" w:history="1">
             <w:r>
               <w:rPr>
                 <w:rStyle w:val="Hyperlink"/>
@@ -2758,7 +2777,7 @@
                 <w:noProof/>
                 <w:webHidden/>
               </w:rPr>
-              <w:instrText xml:space="preserve"> PAGEREF _Toc36235661 \h </w:instrText>
+              <w:instrText xml:space="preserve"> PAGEREF _Toc36283864 \h </w:instrText>
             </w:r>
             <w:r>
               <w:rPr>
@@ -2801,7 +2820,7 @@
               <w:lang w:eastAsia="da-DK"/>
             </w:rPr>
           </w:pPr>
-          <w:hyperlink w:anchor="_Toc36235662" w:history="1">
+          <w:hyperlink w:anchor="_Toc36283865" w:history="1">
             <w:r>
               <w:rPr>
                 <w:rStyle w:val="Hyperlink"/>
@@ -2828,7 +2847,7 @@
                 <w:noProof/>
                 <w:webHidden/>
               </w:rPr>
-              <w:instrText xml:space="preserve"> PAGEREF _Toc36235662 \h </w:instrText>
+              <w:instrText xml:space="preserve"> PAGEREF _Toc36283865 \h </w:instrText>
             </w:r>
             <w:r>
               <w:rPr>
@@ -2871,7 +2890,7 @@
               <w:lang w:eastAsia="da-DK"/>
             </w:rPr>
           </w:pPr>
-          <w:hyperlink w:anchor="_Toc36235663" w:history="1">
+          <w:hyperlink w:anchor="_Toc36283866" w:history="1">
             <w:r>
               <w:rPr>
                 <w:rStyle w:val="Hyperlink"/>
@@ -2898,7 +2917,7 @@
                 <w:noProof/>
                 <w:webHidden/>
               </w:rPr>
-              <w:instrText xml:space="preserve"> PAGEREF _Toc36235663 \h </w:instrText>
+              <w:instrText xml:space="preserve"> PAGEREF _Toc36283866 \h </w:instrText>
             </w:r>
             <w:r>
               <w:rPr>
@@ -2941,7 +2960,7 @@
               <w:lang w:eastAsia="da-DK"/>
             </w:rPr>
           </w:pPr>
-          <w:hyperlink w:anchor="_Toc36235664" w:history="1">
+          <w:hyperlink w:anchor="_Toc36283867" w:history="1">
             <w:r>
               <w:rPr>
                 <w:rStyle w:val="Hyperlink"/>
@@ -2968,7 +2987,7 @@
                 <w:noProof/>
                 <w:webHidden/>
               </w:rPr>
-              <w:instrText xml:space="preserve"> PAGEREF _Toc36235664 \h </w:instrText>
+              <w:instrText xml:space="preserve"> PAGEREF _Toc36283867 \h </w:instrText>
             </w:r>
             <w:r>
               <w:rPr>
@@ -3011,7 +3030,7 @@
               <w:lang w:eastAsia="da-DK"/>
             </w:rPr>
           </w:pPr>
-          <w:hyperlink w:anchor="_Toc36235665" w:history="1">
+          <w:hyperlink w:anchor="_Toc36283868" w:history="1">
             <w:r>
               <w:rPr>
                 <w:rStyle w:val="Hyperlink"/>
@@ -3038,7 +3057,7 @@
                 <w:noProof/>
                 <w:webHidden/>
               </w:rPr>
-              <w:instrText xml:space="preserve"> PAGEREF _Toc36235665 \h </w:instrText>
+              <w:instrText xml:space="preserve"> PAGEREF _Toc36283868 \h </w:instrText>
             </w:r>
             <w:r>
               <w:rPr>
@@ -3081,7 +3100,7 @@
               <w:lang w:eastAsia="da-DK"/>
             </w:rPr>
           </w:pPr>
-          <w:hyperlink w:anchor="_Toc36235666" w:history="1">
+          <w:hyperlink w:anchor="_Toc36283869" w:history="1">
             <w:r>
               <w:rPr>
                 <w:rStyle w:val="Hyperlink"/>
@@ -3108,7 +3127,7 @@
                 <w:noProof/>
                 <w:webHidden/>
               </w:rPr>
-              <w:instrText xml:space="preserve"> PAGEREF _Toc36235666 \h </w:instrText>
+              <w:instrText xml:space="preserve"> PAGEREF _Toc36283869 \h </w:instrText>
             </w:r>
             <w:r>
               <w:rPr>
@@ -3151,7 +3170,7 @@
               <w:lang w:eastAsia="da-DK"/>
             </w:rPr>
           </w:pPr>
-          <w:hyperlink w:anchor="_Toc36235667" w:history="1">
+          <w:hyperlink w:anchor="_Toc36283870" w:history="1">
             <w:r>
               <w:rPr>
                 <w:rStyle w:val="Hyperlink"/>
@@ -3178,7 +3197,7 @@
                 <w:noProof/>
                 <w:webHidden/>
               </w:rPr>
-              <w:instrText xml:space="preserve"> PAGEREF _Toc36235667 \h </w:instrText>
+              <w:instrText xml:space="preserve"> PAGEREF _Toc36283870 \h </w:instrText>
             </w:r>
             <w:r>
               <w:rPr>
@@ -3221,7 +3240,7 @@
               <w:lang w:eastAsia="da-DK"/>
             </w:rPr>
           </w:pPr>
-          <w:hyperlink w:anchor="_Toc36235668" w:history="1">
+          <w:hyperlink w:anchor="_Toc36283871" w:history="1">
             <w:r>
               <w:rPr>
                 <w:rStyle w:val="Hyperlink"/>
@@ -3248,7 +3267,7 @@
                 <w:noProof/>
                 <w:webHidden/>
               </w:rPr>
-              <w:instrText xml:space="preserve"> PAGEREF _Toc36235668 \h </w:instrText>
+              <w:instrText xml:space="preserve"> PAGEREF _Toc36283871 \h </w:instrText>
             </w:r>
             <w:r>
               <w:rPr>
@@ -3291,7 +3310,7 @@
               <w:lang w:eastAsia="da-DK"/>
             </w:rPr>
           </w:pPr>
-          <w:hyperlink w:anchor="_Toc36235669" w:history="1">
+          <w:hyperlink w:anchor="_Toc36283872" w:history="1">
             <w:r>
               <w:rPr>
                 <w:rStyle w:val="Hyperlink"/>
@@ -3318,7 +3337,7 @@
                 <w:noProof/>
                 <w:webHidden/>
               </w:rPr>
-              <w:instrText xml:space="preserve"> PAGEREF _Toc36235669 \h </w:instrText>
+              <w:instrText xml:space="preserve"> PAGEREF _Toc36283872 \h </w:instrText>
             </w:r>
             <w:r>
               <w:rPr>
@@ -3361,7 +3380,7 @@
               <w:lang w:eastAsia="da-DK"/>
             </w:rPr>
           </w:pPr>
-          <w:hyperlink w:anchor="_Toc36235670" w:history="1">
+          <w:hyperlink w:anchor="_Toc36283873" w:history="1">
             <w:r>
               <w:rPr>
                 <w:rStyle w:val="Hyperlink"/>
@@ -3388,7 +3407,7 @@
                 <w:noProof/>
                 <w:webHidden/>
               </w:rPr>
-              <w:instrText xml:space="preserve"> PAGEREF _Toc36235670 \h </w:instrText>
+              <w:instrText xml:space="preserve"> PAGEREF _Toc36283873 \h </w:instrText>
             </w:r>
             <w:r>
               <w:rPr>
@@ -3431,7 +3450,7 @@
               <w:lang w:eastAsia="da-DK"/>
             </w:rPr>
           </w:pPr>
-          <w:hyperlink w:anchor="_Toc36235671" w:history="1">
+          <w:hyperlink w:anchor="_Toc36283874" w:history="1">
             <w:r>
               <w:rPr>
                 <w:rStyle w:val="Hyperlink"/>
@@ -3458,7 +3477,7 @@
                 <w:noProof/>
                 <w:webHidden/>
               </w:rPr>
-              <w:instrText xml:space="preserve"> PAGEREF _Toc36235671 \h </w:instrText>
+              <w:instrText xml:space="preserve"> PAGEREF _Toc36283874 \h </w:instrText>
             </w:r>
             <w:r>
               <w:rPr>
@@ -3501,7 +3520,7 @@
               <w:lang w:eastAsia="da-DK"/>
             </w:rPr>
           </w:pPr>
-          <w:hyperlink w:anchor="_Toc36235672" w:history="1">
+          <w:hyperlink w:anchor="_Toc36283875" w:history="1">
             <w:r>
               <w:rPr>
                 <w:rStyle w:val="Hyperlink"/>
@@ -3528,7 +3547,7 @@
                 <w:noProof/>
                 <w:webHidden/>
               </w:rPr>
-              <w:instrText xml:space="preserve"> PAGEREF _Toc36235672 \h </w:instrText>
+              <w:instrText xml:space="preserve"> PAGEREF _Toc36283875 \h </w:instrText>
             </w:r>
             <w:r>
               <w:rPr>
@@ -3582,7 +3601,7 @@
       <w:pPr>
         <w:pStyle w:val="Overskrift1"/>
       </w:pPr>
-      <w:bookmarkStart w:id="1" w:name="_Toc36235648"/>
+      <w:bookmarkStart w:id="0" w:name="_Toc36283851"/>
       <w:r>
         <w:lastRenderedPageBreak/>
         <w:t xml:space="preserve">1. </w:t>
@@ -3590,7 +3609,7 @@
       <w:r>
         <w:t>Indledning</w:t>
       </w:r>
-      <w:bookmarkEnd w:id="1"/>
+      <w:bookmarkEnd w:id="0"/>
     </w:p>
     <w:p/>
     <w:p>
@@ -3698,7 +3717,7 @@
       <w:r>
         <w:t xml:space="preserve"> hos </w:t>
       </w:r>
-      <w:hyperlink r:id="rId23" w:history="1">
+      <w:hyperlink r:id="rId25" w:history="1">
         <w:r>
           <w:rPr>
             <w:rStyle w:val="Hyperlink"/>
@@ -3763,105 +3782,105 @@
       <w:pPr>
         <w:pStyle w:val="Overskrift1"/>
       </w:pPr>
-      <w:bookmarkStart w:id="2" w:name="_Toc36235649"/>
+      <w:bookmarkStart w:id="1" w:name="_Toc36283852"/>
       <w:r>
         <w:t xml:space="preserve">2. </w:t>
       </w:r>
       <w:r>
         <w:t>Baggrund</w:t>
       </w:r>
+      <w:bookmarkEnd w:id="1"/>
+    </w:p>
+    <w:p/>
+    <w:p>
+      <w:r>
+        <w:t>Olsker Cupcakes</w:t>
+      </w:r>
+      <w:r>
+        <w:t xml:space="preserve"> (Herfra benævnt ”Virksomheden”)</w:t>
+      </w:r>
+      <w:r>
+        <w:t xml:space="preserve"> er en lille, bornholmsk forretning som har startet et økologisk iværksættereventyr. </w:t>
+      </w:r>
+      <w:r>
+        <w:t>Virksomheden sælger cupcakes efter kundespecifikation – dvs. kunden ”Bygger” selv sin cupcake bestående af en bund og top (”Topping”).</w:t>
+      </w:r>
+    </w:p>
+    <w:p/>
+    <w:p>
+      <w:r>
+        <w:t xml:space="preserve">Virksomheden </w:t>
+      </w:r>
+      <w:r>
+        <w:t>har stillet krav om en lille webshop (Uden implementering af et betalingssystem) hvor man</w:t>
+      </w:r>
+      <w:r>
+        <w:t xml:space="preserve"> </w:t>
+      </w:r>
+      <w:r>
+        <w:t>skal kunne registrere sig og</w:t>
+      </w:r>
+      <w:r>
+        <w:t xml:space="preserve"> herefter</w:t>
+      </w:r>
+      <w:r>
+        <w:t xml:space="preserve"> logge ind som kunde.</w:t>
+      </w:r>
+    </w:p>
+    <w:p>
+      <w:r>
+        <w:t>Som kunde skal man kunne ”Bygge” sin egen cupcake ved at vælge en bund og top samt antal som lægges i en indkøbskurv. Kunden skal herfra kunne sende sin samlede bestilling, akkurat som i en webshop.</w:t>
+      </w:r>
+    </w:p>
+    <w:p/>
+    <w:p>
+      <w:r>
+        <w:t xml:space="preserve">Da der ikke implementeres et betalingssystem skal </w:t>
+      </w:r>
+      <w:r>
+        <w:t xml:space="preserve">virksomheden </w:t>
+      </w:r>
+      <w:r>
+        <w:t>i stedet kunne administrere kredit</w:t>
+      </w:r>
+      <w:r>
+        <w:t xml:space="preserve"> og kunder</w:t>
+      </w:r>
+      <w:r>
+        <w:t xml:space="preserve"> igennem en administrationsside. Desuden skal </w:t>
+      </w:r>
+      <w:r>
+        <w:t xml:space="preserve">virksomheden </w:t>
+      </w:r>
+      <w:r>
+        <w:t>have mulighed for, at administrere og holde styr på de enkelte ordrer.</w:t>
+      </w:r>
+    </w:p>
+    <w:p/>
+    <w:p>
+      <w:r>
+        <w:t>Umiddelbart kan man betragte projektet som en lille,</w:t>
+      </w:r>
+      <w:r>
+        <w:t xml:space="preserve"> men skalerbar, </w:t>
+      </w:r>
+      <w:r>
+        <w:t>pengeløs webshop.</w:t>
+      </w:r>
+    </w:p>
+    <w:p/>
+    <w:p>
+      <w:pPr>
+        <w:pStyle w:val="Overskrift1"/>
+      </w:pPr>
+      <w:bookmarkStart w:id="2" w:name="_Toc36283853"/>
+      <w:r>
+        <w:t xml:space="preserve">3. </w:t>
+      </w:r>
+      <w:r>
+        <w:t>Teknologivalg</w:t>
+      </w:r>
       <w:bookmarkEnd w:id="2"/>
-    </w:p>
-    <w:p/>
-    <w:p>
-      <w:r>
-        <w:t>Olsker Cupcakes</w:t>
-      </w:r>
-      <w:r>
-        <w:t xml:space="preserve"> (Herfra benævnt ”Virksomheden”)</w:t>
-      </w:r>
-      <w:r>
-        <w:t xml:space="preserve"> er en lille, bornholmsk forretning som har startet et økologisk iværksættereventyr. </w:t>
-      </w:r>
-      <w:r>
-        <w:t>Virksomheden sælger cupcakes efter kundespecifikation – dvs. kunden ”Bygger” selv sin cupcake bestående af en bund og top (”Topping”).</w:t>
-      </w:r>
-    </w:p>
-    <w:p/>
-    <w:p>
-      <w:r>
-        <w:t xml:space="preserve">Virksomheden </w:t>
-      </w:r>
-      <w:r>
-        <w:t>har stillet krav om en lille webshop (Uden implementering af et betalingssystem) hvor man</w:t>
-      </w:r>
-      <w:r>
-        <w:t xml:space="preserve"> </w:t>
-      </w:r>
-      <w:r>
-        <w:t>skal kunne registrere sig og</w:t>
-      </w:r>
-      <w:r>
-        <w:t xml:space="preserve"> herefter</w:t>
-      </w:r>
-      <w:r>
-        <w:t xml:space="preserve"> logge ind som kunde.</w:t>
-      </w:r>
-    </w:p>
-    <w:p>
-      <w:r>
-        <w:t>Som kunde skal man kunne ”Bygge” sin egen cupcake ved at vælge en bund og top samt antal som lægges i en indkøbskurv. Kunden skal herfra kunne sende sin samlede bestilling, akkurat som i en webshop.</w:t>
-      </w:r>
-    </w:p>
-    <w:p/>
-    <w:p>
-      <w:r>
-        <w:t xml:space="preserve">Da der ikke implementeres et betalingssystem skal </w:t>
-      </w:r>
-      <w:r>
-        <w:t xml:space="preserve">virksomheden </w:t>
-      </w:r>
-      <w:r>
-        <w:t>i stedet kunne administrere kredit</w:t>
-      </w:r>
-      <w:r>
-        <w:t xml:space="preserve"> og kunder</w:t>
-      </w:r>
-      <w:r>
-        <w:t xml:space="preserve"> igennem en administrationsside. Desuden skal </w:t>
-      </w:r>
-      <w:r>
-        <w:t xml:space="preserve">virksomheden </w:t>
-      </w:r>
-      <w:r>
-        <w:t>have mulighed for, at administrere og holde styr på de enkelte ordrer.</w:t>
-      </w:r>
-    </w:p>
-    <w:p/>
-    <w:p>
-      <w:r>
-        <w:t>Umiddelbart kan man betragte projektet som en lille,</w:t>
-      </w:r>
-      <w:r>
-        <w:t xml:space="preserve"> men skalerbar, </w:t>
-      </w:r>
-      <w:r>
-        <w:t>pengeløs webshop.</w:t>
-      </w:r>
-    </w:p>
-    <w:p/>
-    <w:p>
-      <w:pPr>
-        <w:pStyle w:val="Overskrift1"/>
-      </w:pPr>
-      <w:bookmarkStart w:id="3" w:name="_Toc36235650"/>
-      <w:r>
-        <w:t xml:space="preserve">3. </w:t>
-      </w:r>
-      <w:r>
-        <w:t>Teknologivalg</w:t>
-      </w:r>
-      <w:bookmarkEnd w:id="3"/>
     </w:p>
     <w:p/>
     <w:p>
@@ -4077,7 +4096,7 @@
                 <w:szCs w:val="20"/>
               </w:rPr>
             </w:pPr>
-            <w:bookmarkStart w:id="4" w:name="_Toc36235651"/>
+            <w:bookmarkStart w:id="3" w:name="_Toc36283854"/>
             <w:r>
               <w:rPr>
                 <w:sz w:val="20"/>
@@ -4086,7 +4105,7 @@
               <w:lastRenderedPageBreak/>
               <w:t>Programmering og syntaks</w:t>
             </w:r>
-            <w:bookmarkEnd w:id="4"/>
+            <w:bookmarkEnd w:id="3"/>
           </w:p>
           <w:p>
             <w:pPr>
@@ -4304,7 +4323,7 @@
                 <w:szCs w:val="20"/>
               </w:rPr>
             </w:pPr>
-            <w:bookmarkStart w:id="5" w:name="_Toc36235652"/>
+            <w:bookmarkStart w:id="4" w:name="_Toc36283855"/>
             <w:r>
               <w:rPr>
                 <w:sz w:val="20"/>
@@ -4312,7 +4331,7 @@
               </w:rPr>
               <w:t>Frameworks og teknologier</w:t>
             </w:r>
-            <w:bookmarkEnd w:id="5"/>
+            <w:bookmarkEnd w:id="4"/>
           </w:p>
           <w:p>
             <w:pPr>
@@ -4481,7 +4500,7 @@
                 <w:szCs w:val="20"/>
               </w:rPr>
             </w:pPr>
-            <w:bookmarkStart w:id="6" w:name="_Toc36235653"/>
+            <w:bookmarkStart w:id="5" w:name="_Toc36283856"/>
             <w:r>
               <w:rPr>
                 <w:sz w:val="20"/>
@@ -4489,7 +4508,7 @@
               </w:rPr>
               <w:t>Software</w:t>
             </w:r>
-            <w:bookmarkEnd w:id="6"/>
+            <w:bookmarkEnd w:id="5"/>
           </w:p>
           <w:p>
             <w:pPr>
@@ -4590,14 +4609,14 @@
       <w:pPr>
         <w:pStyle w:val="Overskrift1"/>
       </w:pPr>
-      <w:bookmarkStart w:id="7" w:name="_Toc36235654"/>
+      <w:bookmarkStart w:id="6" w:name="_Toc36283857"/>
       <w:r>
         <w:t xml:space="preserve">4. </w:t>
       </w:r>
       <w:r>
         <w:t>Krav</w:t>
       </w:r>
-      <w:bookmarkEnd w:id="7"/>
+      <w:bookmarkEnd w:id="6"/>
     </w:p>
     <w:p/>
     <w:p>
@@ -4870,8 +4889,8 @@
       <w:pPr>
         <w:spacing w:after="200"/>
         <w:sectPr>
-          <w:headerReference w:type="default" r:id="rId24"/>
-          <w:footerReference w:type="default" r:id="rId25"/>
+          <w:headerReference w:type="default" r:id="rId26"/>
+          <w:footerReference w:type="default" r:id="rId27"/>
           <w:pgSz w:w="11906" w:h="16838"/>
           <w:pgMar w:top="973" w:right="1134" w:bottom="1701" w:left="1134" w:header="426" w:footer="185" w:gutter="0"/>
           <w:pgNumType w:start="0"/>
@@ -4885,62 +4904,77 @@
       <w:pPr>
         <w:pStyle w:val="Overskrift1"/>
       </w:pPr>
-      <w:bookmarkStart w:id="8" w:name="_Toc36235655"/>
+      <w:bookmarkStart w:id="7" w:name="_Toc36283858"/>
       <w:r>
         <w:lastRenderedPageBreak/>
         <w:t>5. Diagrammer</w:t>
       </w:r>
+      <w:bookmarkEnd w:id="7"/>
+    </w:p>
+    <w:p>
+      <w:pPr>
+        <w:pStyle w:val="Overskrift2"/>
+      </w:pPr>
+    </w:p>
+    <w:p>
+      <w:pPr>
+        <w:pStyle w:val="Overskrift2"/>
+      </w:pPr>
+      <w:bookmarkStart w:id="8" w:name="_Toc36283859"/>
+      <w:r>
+        <w:t>5.1 Domænemodel</w:t>
+      </w:r>
       <w:bookmarkEnd w:id="8"/>
     </w:p>
     <w:p>
       <w:pPr>
-        <w:pStyle w:val="Overskrift2"/>
-      </w:pPr>
-    </w:p>
-    <w:p>
-      <w:pPr>
-        <w:pStyle w:val="Overskrift2"/>
-      </w:pPr>
-      <w:bookmarkStart w:id="9" w:name="_Toc36235656"/>
-      <w:r>
-        <w:t>5.1 Domænemodel</w:t>
-      </w:r>
-      <w:bookmarkEnd w:id="9"/>
-    </w:p>
-    <w:p>
-      <w:r>
-        <w:t>(Vedhæftes denne fil)</w:t>
-      </w:r>
-    </w:p>
-    <w:p>
-      <w:r>
-        <w:object w:dxaOrig="1541" w:dyaOrig="998" w14:anchorId="51FB649A">
-          <v:shapetype id="_x0000_t75" coordsize="21600,21600" o:spt="75" o:preferrelative="t" path="m@4@5l@4@11@9@11@9@5xe" filled="f" stroked="f">
-            <v:stroke joinstyle="miter"/>
-            <v:formulas>
-              <v:f eqn="if lineDrawn pixelLineWidth 0"/>
-              <v:f eqn="sum @0 1 0"/>
-              <v:f eqn="sum 0 0 @1"/>
-              <v:f eqn="prod @2 1 2"/>
-              <v:f eqn="prod @3 21600 pixelWidth"/>
-              <v:f eqn="prod @3 21600 pixelHeight"/>
-              <v:f eqn="sum @0 0 1"/>
-              <v:f eqn="prod @6 1 2"/>
-              <v:f eqn="prod @7 21600 pixelWidth"/>
-              <v:f eqn="sum @8 21600 0"/>
-              <v:f eqn="prod @7 21600 pixelHeight"/>
-              <v:f eqn="sum @10 21600 0"/>
-            </v:formulas>
-            <v:path o:extrusionok="f" gradientshapeok="t" o:connecttype="rect"/>
-            <o:lock v:ext="edit" aspectratio="t"/>
-          </v:shapetype>
-          <v:shape id="_x0000_i1025" type="#_x0000_t75" style="width:77.3pt;height:49.5pt" o:ole="">
-            <v:imagedata r:id="rId26" o:title=""/>
-          </v:shape>
-          <o:OLEObject Type="Embed" ProgID="AcroExch.Document.DC" ShapeID="_x0000_i1025" DrawAspect="Icon" ObjectID="_1646850000" r:id="rId27"/>
-        </w:object>
-      </w:r>
-    </w:p>
+        <w:rPr>
+          <w:sz w:val="20"/>
+          <w:szCs w:val="20"/>
+        </w:rPr>
+      </w:pPr>
+      <w:r>
+        <w:rPr>
+          <w:sz w:val="20"/>
+          <w:szCs w:val="20"/>
+        </w:rPr>
+        <w:t xml:space="preserve">(Kan læses på </w:t>
+      </w:r>
+      <w:proofErr w:type="spellStart"/>
+      <w:r>
+        <w:rPr>
+          <w:sz w:val="20"/>
+          <w:szCs w:val="20"/>
+        </w:rPr>
+        <w:t>github</w:t>
+      </w:r>
+      <w:proofErr w:type="spellEnd"/>
+      <w:r>
+        <w:rPr>
+          <w:sz w:val="20"/>
+          <w:szCs w:val="20"/>
+        </w:rPr>
+        <w:t xml:space="preserve"> her: </w:t>
+      </w:r>
+      <w:hyperlink r:id="rId28" w:history="1">
+        <w:r>
+          <w:rPr>
+            <w:rStyle w:val="Hyperlink"/>
+            <w:sz w:val="20"/>
+            <w:szCs w:val="20"/>
+          </w:rPr>
+          <w:t>https://github.com/MivleDK/olskercupcake/blob/master/Dokumentation/Diagrammer/UML.pdf</w:t>
+        </w:r>
+      </w:hyperlink>
+      <w:r>
+        <w:rPr>
+          <w:sz w:val="20"/>
+          <w:szCs w:val="20"/>
+        </w:rPr>
+        <w:t xml:space="preserve">) </w:t>
+      </w:r>
+    </w:p>
+    <w:p/>
     <w:p>
       <w:pPr>
         <w:spacing w:after="200"/>
@@ -4988,7 +5022,7 @@
                     <pic:cNvPicPr/>
                   </pic:nvPicPr>
                   <pic:blipFill>
-                    <a:blip r:embed="rId28">
+                    <a:blip r:embed="rId29">
                       <a:extLst>
                         <a:ext uri="{28A0092B-C50C-407E-A947-70E740481C1C}">
                           <a14:useLocalDpi xmlns:a14="http://schemas.microsoft.com/office/drawing/2010/main"/>
@@ -5044,12 +5078,12 @@
       <w:pPr>
         <w:pStyle w:val="Overskrift2"/>
       </w:pPr>
-      <w:bookmarkStart w:id="10" w:name="_Toc36235657"/>
+      <w:bookmarkStart w:id="9" w:name="_Toc36283860"/>
       <w:r>
         <w:lastRenderedPageBreak/>
         <w:t>5.2 ER diagram</w:t>
       </w:r>
-      <w:bookmarkEnd w:id="10"/>
+      <w:bookmarkEnd w:id="9"/>
     </w:p>
     <w:p/>
     <w:p>
@@ -5084,7 +5118,7 @@
                     <pic:cNvPicPr/>
                   </pic:nvPicPr>
                   <pic:blipFill>
-                    <a:blip r:embed="rId29" cstate="email">
+                    <a:blip r:embed="rId30" cstate="email">
                       <a:extLst>
                         <a:ext uri="{28A0092B-C50C-407E-A947-70E740481C1C}">
                           <a14:useLocalDpi xmlns:a14="http://schemas.microsoft.com/office/drawing/2010/main"/>
@@ -5124,7 +5158,13 @@
         <w:spacing w:after="200"/>
       </w:pPr>
       <w:r>
-        <w:t xml:space="preserve">Databasen er normaliseret til 3. normalfor, dog med undtagelse af </w:t>
+        <w:t>Databasen er normaliseret til 3. normalfor</w:t>
+      </w:r>
+      <w:r>
+        <w:t>m</w:t>
+      </w:r>
+      <w:r>
+        <w:t xml:space="preserve">, dog med undtagelse af </w:t>
       </w:r>
       <w:r>
         <w:rPr>
@@ -5185,14 +5225,14 @@
       <w:pPr>
         <w:pStyle w:val="Overskrift2"/>
       </w:pPr>
-      <w:bookmarkStart w:id="11" w:name="_Toc36235658"/>
+      <w:bookmarkStart w:id="10" w:name="_Toc36283861"/>
       <w:r>
         <w:t>5.3 Navigationsdiagram</w:t>
       </w:r>
       <w:r>
         <w:t xml:space="preserve"> for login</w:t>
       </w:r>
-      <w:bookmarkEnd w:id="11"/>
+      <w:bookmarkEnd w:id="10"/>
     </w:p>
     <w:p>
       <w:pPr>
@@ -5218,7 +5258,7 @@
                     <pic:cNvPicPr/>
                   </pic:nvPicPr>
                   <pic:blipFill>
-                    <a:blip r:embed="rId30" cstate="email">
+                    <a:blip r:embed="rId31" cstate="email">
                       <a:extLst>
                         <a:ext uri="{28A0092B-C50C-407E-A947-70E740481C1C}">
                           <a14:useLocalDpi xmlns:a14="http://schemas.microsoft.com/office/drawing/2010/main"/>
@@ -5263,7 +5303,7 @@
       <w:pPr>
         <w:pStyle w:val="Overskrift2"/>
       </w:pPr>
-      <w:bookmarkStart w:id="12" w:name="_Toc36235659"/>
+      <w:bookmarkStart w:id="11" w:name="_Toc36283862"/>
       <w:r>
         <w:lastRenderedPageBreak/>
         <w:t>5.4 Sekvensdiagram</w:t>
@@ -5271,7 +5311,7 @@
       <w:r>
         <w:t xml:space="preserve"> for Login</w:t>
       </w:r>
-      <w:bookmarkEnd w:id="12"/>
+      <w:bookmarkEnd w:id="11"/>
     </w:p>
     <w:p/>
     <w:p>
@@ -5311,7 +5351,7 @@
                     <pic:cNvPicPr/>
                   </pic:nvPicPr>
                   <pic:blipFill>
-                    <a:blip r:embed="rId31" cstate="email">
+                    <a:blip r:embed="rId32" cstate="email">
                       <a:extLst>
                         <a:ext uri="{28A0092B-C50C-407E-A947-70E740481C1C}">
                           <a14:useLocalDpi xmlns:a14="http://schemas.microsoft.com/office/drawing/2010/main"/>
@@ -5343,28 +5383,28 @@
       <w:pPr>
         <w:pStyle w:val="Overskrift1"/>
       </w:pPr>
-      <w:bookmarkStart w:id="13" w:name="_Toc36235660"/>
+      <w:bookmarkStart w:id="12" w:name="_Toc36283863"/>
       <w:r>
         <w:t>6. Særlige forhold</w:t>
       </w:r>
+      <w:bookmarkEnd w:id="12"/>
+    </w:p>
+    <w:p/>
+    <w:p>
+      <w:pPr>
+        <w:pStyle w:val="Overskrift2"/>
+      </w:pPr>
+      <w:bookmarkStart w:id="13" w:name="_Toc36283864"/>
+      <w:r>
+        <w:t xml:space="preserve">6.1 </w:t>
+      </w:r>
+      <w:r>
+        <w:t>Sessionen</w:t>
+      </w:r>
       <w:bookmarkEnd w:id="13"/>
     </w:p>
     <w:p/>
     <w:p>
-      <w:pPr>
-        <w:pStyle w:val="Overskrift2"/>
-      </w:pPr>
-      <w:bookmarkStart w:id="14" w:name="_Toc36235661"/>
-      <w:r>
-        <w:t xml:space="preserve">6.1 </w:t>
-      </w:r>
-      <w:r>
-        <w:t>Sessionen</w:t>
-      </w:r>
-      <w:bookmarkEnd w:id="14"/>
-    </w:p>
-    <w:p/>
-    <w:p>
       <w:r>
         <w:t>Programmet benytter ikke cookies</w:t>
       </w:r>
@@ -5382,7 +5422,13 @@
     </w:p>
     <w:p>
       <w:r>
-        <w:t>I stedet gemmes informationer i den enkelte information.</w:t>
+        <w:t xml:space="preserve">I stedet gemmes informationer i den enkelte </w:t>
+      </w:r>
+      <w:r>
+        <w:t>session</w:t>
+      </w:r>
+      <w:r>
+        <w:t>.</w:t>
       </w:r>
     </w:p>
     <w:p/>
@@ -5504,58 +5550,20 @@
         <w:t>, mm.</w:t>
       </w:r>
     </w:p>
-    <w:p>
-      <w:pPr>
-        <w:pStyle w:val="Listeafsnit"/>
-        <w:numPr>
-          <w:ilvl w:val="0"/>
-          <w:numId w:val="3"/>
-        </w:numPr>
-        <w:ind w:left="993"/>
-      </w:pPr>
-      <w:r>
-        <w:t>Objekt: Basket</w:t>
-      </w:r>
-    </w:p>
-    <w:p>
-      <w:pPr>
-        <w:pStyle w:val="Listeafsnit"/>
-        <w:numPr>
-          <w:ilvl w:val="1"/>
-          <w:numId w:val="3"/>
-        </w:numPr>
-        <w:ind w:left="1843"/>
-      </w:pPr>
-      <w:r>
-        <w:t xml:space="preserve">Hvilke </w:t>
-      </w:r>
-      <w:proofErr w:type="spellStart"/>
-      <w:r>
-        <w:rPr>
-          <w:i/>
-          <w:iCs/>
-        </w:rPr>
-        <w:t>orderLines</w:t>
-      </w:r>
-      <w:proofErr w:type="spellEnd"/>
-      <w:r>
-        <w:t xml:space="preserve"> er lagt i kurven</w:t>
-      </w:r>
-    </w:p>
     <w:p/>
     <w:p/>
     <w:p>
       <w:pPr>
         <w:pStyle w:val="Overskrift2"/>
       </w:pPr>
-      <w:bookmarkStart w:id="15" w:name="_Toc36235662"/>
+      <w:bookmarkStart w:id="14" w:name="_Toc36283865"/>
       <w:r>
         <w:t xml:space="preserve">6.2 </w:t>
       </w:r>
       <w:r>
         <w:t>Exception handling</w:t>
       </w:r>
-      <w:bookmarkEnd w:id="15"/>
+      <w:bookmarkEnd w:id="14"/>
     </w:p>
     <w:p/>
     <w:p>
@@ -5639,14 +5647,14 @@
       <w:pPr>
         <w:pStyle w:val="Overskrift2"/>
       </w:pPr>
-      <w:bookmarkStart w:id="16" w:name="_Toc36235663"/>
+      <w:bookmarkStart w:id="15" w:name="_Toc36283866"/>
       <w:r>
         <w:t xml:space="preserve">6.3 </w:t>
       </w:r>
       <w:r>
         <w:t>Validering</w:t>
       </w:r>
-      <w:bookmarkEnd w:id="16"/>
+      <w:bookmarkEnd w:id="15"/>
     </w:p>
     <w:p>
       <w:r>
@@ -5722,9 +5730,24 @@
     <w:p/>
     <w:p>
       <w:pPr>
+        <w:spacing w:after="200"/>
+        <w:rPr>
+          <w:rFonts w:ascii="Calibri" w:eastAsiaTheme="majorEastAsia" w:hAnsi="Calibri" w:cstheme="majorBidi"/>
+          <w:b/>
+          <w:color w:val="000000" w:themeColor="text1"/>
+          <w:sz w:val="28"/>
+          <w:szCs w:val="26"/>
+        </w:rPr>
+      </w:pPr>
+      <w:bookmarkStart w:id="16" w:name="_Toc36283867"/>
+      <w:r>
+        <w:br w:type="page"/>
+      </w:r>
+    </w:p>
+    <w:p>
+      <w:pPr>
         <w:pStyle w:val="Overskrift2"/>
       </w:pPr>
-      <w:bookmarkStart w:id="17" w:name="_Toc36235664"/>
       <w:r>
         <w:lastRenderedPageBreak/>
         <w:t xml:space="preserve">6.4 </w:t>
@@ -5732,7 +5755,7 @@
       <w:r>
         <w:t>Sikkerhed og login</w:t>
       </w:r>
-      <w:bookmarkEnd w:id="17"/>
+      <w:bookmarkEnd w:id="16"/>
     </w:p>
     <w:p/>
     <w:p>
@@ -5888,14 +5911,14 @@
       <w:pPr>
         <w:pStyle w:val="Overskrift2"/>
       </w:pPr>
-      <w:bookmarkStart w:id="18" w:name="_Toc36235665"/>
+      <w:bookmarkStart w:id="17" w:name="_Toc36283868"/>
       <w:r>
         <w:t xml:space="preserve">6.5 </w:t>
       </w:r>
       <w:r>
         <w:t>Brugertyper i databasen</w:t>
       </w:r>
-      <w:bookmarkEnd w:id="18"/>
+      <w:bookmarkEnd w:id="17"/>
     </w:p>
     <w:p>
       <w:r>
@@ -5951,14 +5974,14 @@
       <w:pPr>
         <w:pStyle w:val="Overskrift2"/>
       </w:pPr>
-      <w:bookmarkStart w:id="19" w:name="_Toc36235666"/>
+      <w:bookmarkStart w:id="18" w:name="_Toc36283869"/>
       <w:r>
         <w:t xml:space="preserve">6. 7 </w:t>
       </w:r>
       <w:r>
         <w:t>Andre forhold</w:t>
       </w:r>
-      <w:bookmarkEnd w:id="19"/>
+      <w:bookmarkEnd w:id="18"/>
     </w:p>
     <w:p/>
     <w:p>
@@ -6009,69 +6032,85 @@
     <w:p/>
     <w:p>
       <w:pPr>
+        <w:spacing w:after="200"/>
+        <w:rPr>
+          <w:rFonts w:ascii="Calibri" w:eastAsiaTheme="majorEastAsia" w:hAnsi="Calibri" w:cstheme="majorBidi"/>
+          <w:b/>
+          <w:color w:val="000000" w:themeColor="text1"/>
+          <w:sz w:val="32"/>
+          <w:szCs w:val="32"/>
+        </w:rPr>
+      </w:pPr>
+      <w:bookmarkStart w:id="19" w:name="_Toc36283870"/>
+      <w:r>
+        <w:br w:type="page"/>
+      </w:r>
+    </w:p>
+    <w:p>
+      <w:pPr>
         <w:pStyle w:val="Overskrift1"/>
       </w:pPr>
-      <w:bookmarkStart w:id="20" w:name="_Toc36235667"/>
-      <w:r>
+      <w:r>
+        <w:lastRenderedPageBreak/>
         <w:t xml:space="preserve">7. Status på </w:t>
       </w:r>
       <w:proofErr w:type="spellStart"/>
       <w:r>
         <w:t>implementation</w:t>
       </w:r>
+      <w:bookmarkEnd w:id="19"/>
+      <w:proofErr w:type="spellEnd"/>
+    </w:p>
+    <w:p>
+      <w:r>
+        <w:t>Webshoppen er 100% driftsklar</w:t>
+      </w:r>
+      <w:r>
+        <w:t xml:space="preserve"> og implementeret på en </w:t>
+      </w:r>
+      <w:proofErr w:type="spellStart"/>
+      <w:r>
+        <w:t>droplet</w:t>
+      </w:r>
+      <w:proofErr w:type="spellEnd"/>
+      <w:r>
+        <w:t xml:space="preserve">, hostet hos </w:t>
+      </w:r>
+      <w:proofErr w:type="spellStart"/>
+      <w:r>
+        <w:t>DigitalOcean</w:t>
+      </w:r>
+      <w:proofErr w:type="spellEnd"/>
+      <w:r>
+        <w:t>.</w:t>
+      </w:r>
+    </w:p>
+    <w:p>
+      <w:r>
+        <w:t xml:space="preserve">Alle user </w:t>
+      </w:r>
+      <w:proofErr w:type="spellStart"/>
+      <w:r>
+        <w:t>stories</w:t>
+      </w:r>
+      <w:proofErr w:type="spellEnd"/>
+      <w:r>
+        <w:t xml:space="preserve"> er implementeret iht. kundens krav.</w:t>
+      </w:r>
+    </w:p>
+    <w:p/>
+    <w:p>
+      <w:pPr>
+        <w:pStyle w:val="Overskrift2"/>
+      </w:pPr>
+      <w:bookmarkStart w:id="20" w:name="_Toc36283871"/>
+      <w:r>
+        <w:t xml:space="preserve">7.1 </w:t>
+      </w:r>
+      <w:r>
+        <w:t>Oprydning i CSS</w:t>
+      </w:r>
       <w:bookmarkEnd w:id="20"/>
-      <w:proofErr w:type="spellEnd"/>
-    </w:p>
-    <w:p>
-      <w:r>
-        <w:t>Webshoppen er 100% driftsklar</w:t>
-      </w:r>
-      <w:r>
-        <w:t xml:space="preserve"> og implementeret på en </w:t>
-      </w:r>
-      <w:proofErr w:type="spellStart"/>
-      <w:r>
-        <w:t>droplet</w:t>
-      </w:r>
-      <w:proofErr w:type="spellEnd"/>
-      <w:r>
-        <w:t xml:space="preserve">, hostet hos </w:t>
-      </w:r>
-      <w:proofErr w:type="spellStart"/>
-      <w:r>
-        <w:t>DigitalOcean</w:t>
-      </w:r>
-      <w:proofErr w:type="spellEnd"/>
-      <w:r>
-        <w:t>.</w:t>
-      </w:r>
-    </w:p>
-    <w:p>
-      <w:r>
-        <w:t xml:space="preserve">Alle user </w:t>
-      </w:r>
-      <w:proofErr w:type="spellStart"/>
-      <w:r>
-        <w:t>stories</w:t>
-      </w:r>
-      <w:proofErr w:type="spellEnd"/>
-      <w:r>
-        <w:t xml:space="preserve"> er implementeret iht. kundens krav.</w:t>
-      </w:r>
-    </w:p>
-    <w:p/>
-    <w:p>
-      <w:pPr>
-        <w:pStyle w:val="Overskrift2"/>
-      </w:pPr>
-      <w:bookmarkStart w:id="21" w:name="_Toc36235668"/>
-      <w:r>
-        <w:t xml:space="preserve">7.1 </w:t>
-      </w:r>
-      <w:r>
-        <w:t>Oprydning i CSS</w:t>
-      </w:r>
-      <w:bookmarkEnd w:id="21"/>
     </w:p>
     <w:p>
       <w:r>
@@ -6101,35 +6140,34 @@
       <w:pPr>
         <w:pStyle w:val="Overskrift2"/>
       </w:pPr>
-      <w:bookmarkStart w:id="22" w:name="_Toc36235669"/>
+      <w:bookmarkStart w:id="21" w:name="_Toc36283872"/>
       <w:r>
         <w:t xml:space="preserve">7.2 </w:t>
       </w:r>
       <w:r>
         <w:t>Flere, beskrivende exceptions</w:t>
       </w:r>
+      <w:bookmarkEnd w:id="21"/>
+    </w:p>
+    <w:p>
+      <w:r>
+        <w:t>Flere exceptions kunne med fordel implementeres, eksempelvis hvis brugeren forsøger at bestille et negativt antal cupcakes.</w:t>
+      </w:r>
+    </w:p>
+    <w:p/>
+    <w:p>
+      <w:pPr>
+        <w:pStyle w:val="Overskrift2"/>
+      </w:pPr>
+      <w:bookmarkStart w:id="22" w:name="_Toc36283873"/>
+      <w:r>
+        <w:t xml:space="preserve">7.3 </w:t>
+      </w:r>
+      <w:r>
+        <w:t>Generering af passwords</w:t>
+      </w:r>
       <w:bookmarkEnd w:id="22"/>
     </w:p>
-    <w:p>
-      <w:r>
-        <w:t>Flere exceptions kunne med fordel implementeres, eksempelvis hvis brugeren forsøger at bestille et negativt antal cupcakes.</w:t>
-      </w:r>
-    </w:p>
-    <w:p/>
-    <w:p>
-      <w:pPr>
-        <w:pStyle w:val="Overskrift2"/>
-      </w:pPr>
-      <w:bookmarkStart w:id="23" w:name="_Toc36235670"/>
-      <w:r>
-        <w:t xml:space="preserve">7.3 </w:t>
-      </w:r>
-      <w:r>
-        <w:t>Generering af passwords</w:t>
-      </w:r>
-      <w:bookmarkEnd w:id="23"/>
-    </w:p>
-    <w:p/>
     <w:p>
       <w:r>
         <w:t>Foruden kundens krav er en nulstilling af brugerpasswords implementeret.</w:t>
@@ -6173,49 +6211,59 @@
       <w:pPr>
         <w:pStyle w:val="Overskrift2"/>
       </w:pPr>
-      <w:bookmarkStart w:id="24" w:name="_Toc36235671"/>
+      <w:bookmarkStart w:id="23" w:name="_Toc36283874"/>
       <w:r>
         <w:t>Unit tests</w:t>
       </w:r>
+      <w:bookmarkEnd w:id="23"/>
+    </w:p>
+    <w:p>
+      <w:r>
+        <w:t xml:space="preserve">Unittests med </w:t>
+      </w:r>
+      <w:proofErr w:type="spellStart"/>
+      <w:r>
+        <w:t>jUnit</w:t>
+      </w:r>
+      <w:proofErr w:type="spellEnd"/>
+      <w:r>
+        <w:t xml:space="preserve"> er ikke implementeret, men dog importeret i maven projektstrukturen. </w:t>
+      </w:r>
+    </w:p>
+    <w:p/>
+    <w:p>
+      <w:pPr>
+        <w:pStyle w:val="Overskrift1"/>
+      </w:pPr>
+      <w:bookmarkStart w:id="24" w:name="_Toc36283875"/>
+      <w:r>
+        <w:t>8 Konklusion</w:t>
+      </w:r>
       <w:bookmarkEnd w:id="24"/>
     </w:p>
-    <w:p>
-      <w:r>
-        <w:t xml:space="preserve">Unittests med </w:t>
-      </w:r>
-      <w:proofErr w:type="spellStart"/>
-      <w:r>
-        <w:t>jUnit</w:t>
-      </w:r>
-      <w:proofErr w:type="spellEnd"/>
-      <w:r>
-        <w:t xml:space="preserve"> er ikke implementeret, men dog importeret i maven projektstrukturen. </w:t>
-      </w:r>
-    </w:p>
     <w:p/>
     <w:p>
-      <w:pPr>
-        <w:pStyle w:val="Overskrift1"/>
-      </w:pPr>
-      <w:bookmarkStart w:id="25" w:name="_Toc36235672"/>
-      <w:r>
-        <w:t>8 Konklusion</w:t>
-      </w:r>
+      <w:r>
+        <w:t>Hjemmesiden til projektet Olsker Cupcakes er 100% implementeret efter kundens krav og i øvrigt gode retningslinjer for programmering, hvad ang</w:t>
+      </w:r>
+      <w:r>
+        <w:t>å</w:t>
+      </w:r>
+      <w:r>
+        <w:t>r design patterns</w:t>
+      </w:r>
+      <w:r>
+        <w:t xml:space="preserve">, semantik </w:t>
+      </w:r>
+      <w:r>
+        <w:t>og googles styleguide for Java så vidt muligt</w:t>
+      </w:r>
+      <w:r>
+        <w:t>.</w:t>
+      </w:r>
+      <w:bookmarkStart w:id="25" w:name="_GoBack"/>
       <w:bookmarkEnd w:id="25"/>
     </w:p>
-    <w:p/>
-    <w:p>
-      <w:r>
-        <w:t>Hjemmesiden til projektet Olsker Cupcakes er 100% implementeret efter kundens krav og i øvrigt gode retningslinjer for programmering, hvad anger design patterns</w:t>
-      </w:r>
-      <w:r>
-        <w:t xml:space="preserve">, semantik </w:t>
-      </w:r>
-      <w:r>
-        <w:t>og googles styleguide for Java så vidt muligt.</w:t>
-      </w:r>
-    </w:p>
-    <w:p/>
     <w:sectPr>
       <w:pgSz w:w="11906" w:h="16838"/>
       <w:pgMar w:top="973" w:right="1134" w:bottom="1701" w:left="1134" w:header="426" w:footer="185" w:gutter="0"/>
@@ -6339,7 +6387,21 @@
               <w:sz w:val="20"/>
               <w:szCs w:val="20"/>
             </w:rPr>
-            <w:t>Revideret: 27-03-2020</w:t>
+            <w:t>Revideret: 2</w:t>
+          </w:r>
+          <w:r>
+            <w:rPr>
+              <w:sz w:val="20"/>
+              <w:szCs w:val="20"/>
+            </w:rPr>
+            <w:t>8</w:t>
+          </w:r>
+          <w:r>
+            <w:rPr>
+              <w:sz w:val="20"/>
+              <w:szCs w:val="20"/>
+            </w:rPr>
+            <w:t>-03-2020</w:t>
           </w:r>
         </w:p>
       </w:tc>
@@ -7739,6 +7801,18 @@
       <w:szCs w:val="24"/>
     </w:rPr>
   </w:style>
+  <w:style w:type="character" w:styleId="BesgtLink">
+    <w:name w:val="FollowedHyperlink"/>
+    <w:basedOn w:val="Standardskrifttypeiafsnit"/>
+    <w:uiPriority w:val="99"/>
+    <w:semiHidden/>
+    <w:unhideWhenUsed/>
+    <w:rsid w:val="00773E53"/>
+    <w:rPr>
+      <w:color w:val="800080" w:themeColor="followedHyperlink"/>
+      <w:u w:val="single"/>
+    </w:rPr>
+  </w:style>
 </w:styles>
 </file>
 
@@ -8032,7 +8106,7 @@
 </file>
 
 <file path=customXml/itemProps1.xml><?xml version="1.0" encoding="utf-8"?>
-<ds:datastoreItem xmlns:ds="http://schemas.openxmlformats.org/officeDocument/2006/customXml" ds:itemID="{5224226C-477F-4BEC-93C8-2EB9BF264B3D}">
+<ds:datastoreItem xmlns:ds="http://schemas.openxmlformats.org/officeDocument/2006/customXml" ds:itemID="{A652EAC8-4076-4BC2-8671-40AB21AAC5A8}">
   <ds:schemaRefs>
     <ds:schemaRef ds:uri="http://schemas.openxmlformats.org/officeDocument/2006/bibliography"/>
   </ds:schemaRefs>

</xml_diff>

<commit_message>
rapport i pdf tilføjet
</commit_message>
<xml_diff>
--- a/Dokumentation/Rapport - Olsker Cupcakes.docx
+++ b/Dokumentation/Rapport - Olsker Cupcakes.docx
@@ -2,6 +2,8 @@
 <file path=word/document.xml><?xml version="1.0" encoding="utf-8"?>
 <w:document xmlns:wpc="http://schemas.microsoft.com/office/word/2010/wordprocessingCanvas" xmlns:cx="http://schemas.microsoft.com/office/drawing/2014/chartex" xmlns:cx1="http://schemas.microsoft.com/office/drawing/2015/9/8/chartex" xmlns:cx2="http://schemas.microsoft.com/office/drawing/2015/10/21/chartex" xmlns:cx3="http://schemas.microsoft.com/office/drawing/2016/5/9/chartex" xmlns:cx4="http://schemas.microsoft.com/office/drawing/2016/5/10/chartex" xmlns:cx5="http://schemas.microsoft.com/office/drawing/2016/5/11/chartex" xmlns:cx6="http://schemas.microsoft.com/office/drawing/2016/5/12/chartex" xmlns:cx7="http://schemas.microsoft.com/office/drawing/2016/5/13/chartex" xmlns:cx8="http://schemas.microsoft.com/office/drawing/2016/5/14/chartex" xmlns:mc="http://schemas.openxmlformats.org/markup-compatibility/2006" xmlns:aink="http://schemas.microsoft.com/office/drawing/2016/ink" xmlns:am3d="http://schemas.microsoft.com/office/drawing/2017/model3d" xmlns:o="urn:schemas-microsoft-com:office:office" xmlns:r="http://schemas.openxmlformats.org/officeDocument/2006/relationships" xmlns:m="http://schemas.openxmlformats.org/officeDocument/2006/math" xmlns:v="urn:schemas-microsoft-com:vml" xmlns:wp14="http://schemas.microsoft.com/office/word/2010/wordprocessingDrawing" xmlns:wp="http://schemas.openxmlformats.org/drawingml/2006/wordprocessingDrawing" xmlns:w10="urn:schemas-microsoft-com:office:word" xmlns:w="http://schemas.openxmlformats.org/wordprocessingml/2006/main" xmlns:w14="http://schemas.microsoft.com/office/word/2010/wordml" xmlns:w15="http://schemas.microsoft.com/office/word/2012/wordml" xmlns:w16cex="http://schemas.microsoft.com/office/word/2018/wordml/cex" xmlns:w16cid="http://schemas.microsoft.com/office/word/2016/wordml/cid" xmlns:w16="http://schemas.microsoft.com/office/word/2018/wordml" xmlns:w16se="http://schemas.microsoft.com/office/word/2015/wordml/symex" xmlns:wpg="http://schemas.microsoft.com/office/word/2010/wordprocessingGroup" xmlns:wpi="http://schemas.microsoft.com/office/word/2010/wordprocessingInk" xmlns:wne="http://schemas.microsoft.com/office/word/2006/wordml" xmlns:wps="http://schemas.microsoft.com/office/word/2010/wordprocessingShape" mc:Ignorable="w14 w15 w16se w16cid w16 w16cex wp14">
   <w:body>
+    <w:bookmarkStart w:id="0" w:name="_GoBack" w:displacedByCustomXml="next"/>
+    <w:bookmarkEnd w:id="0" w:displacedByCustomXml="next"/>
     <w:sdt>
       <w:sdtPr>
         <w:id w:val="1571234357"/>
@@ -10,6 +12,7 @@
           <w:docPartUnique/>
         </w:docPartObj>
       </w:sdtPr>
+      <w:sdtEndPr/>
       <w:sdtContent>
         <w:p/>
         <w:p>
@@ -170,7 +173,7 @@
               </mc:Choice>
               <mc:Fallback>
                 <w:pict>
-                  <v:group w14:anchorId="76C5E13F" id="Gruppe 114" o:spid="_x0000_s1026" style="position:absolute;margin-left:0;margin-top:0;width:18pt;height:10in;z-index:251654144;mso-width-percent:29;mso-height-percent:909;mso-left-percent:45;mso-position-horizontal-relative:page;mso-position-vertical:center;mso-position-vertical-relative:page;mso-width-percent:29;mso-height-percent:909;mso-left-percent:45" coordsize="2286,91440" o:gfxdata="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">
+                  <v:group w14:anchorId="7E0F4C8F" id="Gruppe 114" o:spid="_x0000_s1026" style="position:absolute;margin-left:0;margin-top:0;width:18pt;height:10in;z-index:251654144;mso-width-percent:29;mso-height-percent:909;mso-left-percent:45;mso-position-horizontal-relative:page;mso-position-vertical:center;mso-position-vertical-relative:page;mso-width-percent:29;mso-height-percent:909;mso-left-percent:45" coordsize="2286,91440" o:gfxdata="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">
                     <v:rect id="Rektangel 115" o:spid="_x0000_s1027" style="position:absolute;width:2286;height:87820;visibility:visible;mso-wrap-style:square;v-text-anchor:middle" o:gfxdata="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" fillcolor="#c0504d [3205]" stroked="f" strokeweight="2pt"/>
                     <v:rect id="Rektangel 116" o:spid="_x0000_s1028" style="position:absolute;top:89154;width:2286;height:2286;visibility:visible;mso-wrap-style:square;v-text-anchor:middle" o:gfxdata="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" fillcolor="#4f81bd [3204]" stroked="f" strokeweight="2pt">
                       <o:lock v:ext="edit" aspectratio="t"/>
@@ -508,7 +511,6 @@
                                       <w:lang w:val="en-US"/>
                                     </w:rPr>
                                   </w:pPr>
-                                  <w:proofErr w:type="spellStart"/>
                                   <w:r>
                                     <w:rPr>
                                       <w:i/>
@@ -517,18 +519,7 @@
                                       <w:szCs w:val="20"/>
                                       <w:lang w:val="en-US"/>
                                     </w:rPr>
-                                    <w:t>Github</w:t>
-                                  </w:r>
-                                  <w:proofErr w:type="spellEnd"/>
-                                  <w:r>
-                                    <w:rPr>
-                                      <w:i/>
-                                      <w:iCs/>
-                                      <w:sz w:val="20"/>
-                                      <w:szCs w:val="20"/>
-                                      <w:lang w:val="en-US"/>
-                                    </w:rPr>
-                                    <w:t xml:space="preserve">: </w:t>
+                                    <w:t xml:space="preserve">Github: </w:t>
                                   </w:r>
                                   <w:hyperlink r:id="rId10" w:history="1">
                                     <w:r>
@@ -582,20 +573,8 @@
                                       <w:szCs w:val="20"/>
                                       <w:lang w:val="en-US"/>
                                     </w:rPr>
-                                    <w:t xml:space="preserve">Morten </w:t>
+                                    <w:t>Morten Rahbek</w:t>
                                   </w:r>
-                                  <w:proofErr w:type="spellStart"/>
-                                  <w:r>
-                                    <w:rPr>
-                                      <w:b/>
-                                      <w:bCs/>
-                                      <w:sz w:val="20"/>
-                                      <w:szCs w:val="20"/>
-                                      <w:lang w:val="en-US"/>
-                                    </w:rPr>
-                                    <w:t>Rahbek</w:t>
-                                  </w:r>
-                                  <w:proofErr w:type="spellEnd"/>
                                 </w:p>
                                 <w:p>
                                   <w:pPr>
@@ -661,7 +640,6 @@
                                       <w:lang w:val="en-US"/>
                                     </w:rPr>
                                   </w:pPr>
-                                  <w:proofErr w:type="spellStart"/>
                                   <w:r>
                                     <w:rPr>
                                       <w:i/>
@@ -670,18 +648,7 @@
                                       <w:szCs w:val="20"/>
                                       <w:lang w:val="en-US"/>
                                     </w:rPr>
-                                    <w:t>Github</w:t>
-                                  </w:r>
-                                  <w:proofErr w:type="spellEnd"/>
-                                  <w:r>
-                                    <w:rPr>
-                                      <w:i/>
-                                      <w:iCs/>
-                                      <w:sz w:val="20"/>
-                                      <w:szCs w:val="20"/>
-                                      <w:lang w:val="en-US"/>
-                                    </w:rPr>
-                                    <w:t xml:space="preserve">: </w:t>
+                                    <w:t xml:space="preserve">Github: </w:t>
                                   </w:r>
                                   <w:hyperlink r:id="rId12" w:history="1">
                                     <w:r>
@@ -693,29 +660,7 @@
                                         <w:szCs w:val="20"/>
                                         <w:lang w:val="en-US"/>
                                       </w:rPr>
-                                      <w:t>https://github.com/am</w:t>
-                                    </w:r>
-                                    <w:r>
-                                      <w:rPr>
-                                        <w:rStyle w:val="Hyperlink"/>
-                                        <w:i/>
-                                        <w:iCs/>
-                                        <w:sz w:val="20"/>
-                                        <w:szCs w:val="20"/>
-                                        <w:lang w:val="en-US"/>
-                                      </w:rPr>
-                                      <w:t>a</w:t>
-                                    </w:r>
-                                    <w:r>
-                                      <w:rPr>
-                                        <w:rStyle w:val="Hyperlink"/>
-                                        <w:i/>
-                                        <w:iCs/>
-                                        <w:sz w:val="20"/>
-                                        <w:szCs w:val="20"/>
-                                        <w:lang w:val="en-US"/>
-                                      </w:rPr>
-                                      <w:t>zingh0rse</w:t>
+                                      <w:t>https://github.com/amazingh0rse</w:t>
                                     </w:r>
                                   </w:hyperlink>
                                   <w:r>
@@ -824,7 +769,6 @@
                                       <w:lang w:val="en-US"/>
                                     </w:rPr>
                                   </w:pPr>
-                                  <w:proofErr w:type="spellStart"/>
                                   <w:r>
                                     <w:rPr>
                                       <w:i/>
@@ -833,18 +777,7 @@
                                       <w:szCs w:val="20"/>
                                       <w:lang w:val="en-US"/>
                                     </w:rPr>
-                                    <w:t>Github</w:t>
-                                  </w:r>
-                                  <w:proofErr w:type="spellEnd"/>
-                                  <w:r>
-                                    <w:rPr>
-                                      <w:i/>
-                                      <w:iCs/>
-                                      <w:sz w:val="20"/>
-                                      <w:szCs w:val="20"/>
-                                      <w:lang w:val="en-US"/>
-                                    </w:rPr>
-                                    <w:t xml:space="preserve">: </w:t>
+                                    <w:t xml:space="preserve">Github: </w:t>
                                   </w:r>
                                   <w:hyperlink r:id="rId14" w:history="1">
                                     <w:r>
@@ -902,20 +835,8 @@
                                       <w:szCs w:val="20"/>
                                       <w:lang w:val="en-US"/>
                                     </w:rPr>
-                                    <w:t xml:space="preserve">Per </w:t>
+                                    <w:t>Per Kringelbach</w:t>
                                   </w:r>
-                                  <w:proofErr w:type="spellStart"/>
-                                  <w:r>
-                                    <w:rPr>
-                                      <w:b/>
-                                      <w:bCs/>
-                                      <w:sz w:val="20"/>
-                                      <w:szCs w:val="20"/>
-                                      <w:lang w:val="en-US"/>
-                                    </w:rPr>
-                                    <w:t>Kringelbach</w:t>
-                                  </w:r>
-                                  <w:proofErr w:type="spellEnd"/>
                                 </w:p>
                                 <w:p>
                                   <w:pPr>
@@ -977,7 +898,6 @@
                                       <w:lang w:val="en-US"/>
                                     </w:rPr>
                                   </w:pPr>
-                                  <w:proofErr w:type="spellStart"/>
                                   <w:r>
                                     <w:rPr>
                                       <w:i/>
@@ -986,18 +906,7 @@
                                       <w:szCs w:val="20"/>
                                       <w:lang w:val="en-US"/>
                                     </w:rPr>
-                                    <w:t>Github</w:t>
-                                  </w:r>
-                                  <w:proofErr w:type="spellEnd"/>
-                                  <w:r>
-                                    <w:rPr>
-                                      <w:i/>
-                                      <w:iCs/>
-                                      <w:sz w:val="20"/>
-                                      <w:szCs w:val="20"/>
-                                      <w:lang w:val="en-US"/>
-                                    </w:rPr>
-                                    <w:t xml:space="preserve">: </w:t>
+                                    <w:t xml:space="preserve">Github: </w:t>
                                   </w:r>
                                   <w:hyperlink r:id="rId16" w:history="1">
                                     <w:r>
@@ -1234,7 +1143,6 @@
                                 <w:lang w:val="en-US"/>
                               </w:rPr>
                             </w:pPr>
-                            <w:proofErr w:type="spellStart"/>
                             <w:r>
                               <w:rPr>
                                 <w:i/>
@@ -1243,18 +1151,7 @@
                                 <w:szCs w:val="20"/>
                                 <w:lang w:val="en-US"/>
                               </w:rPr>
-                              <w:t>Github</w:t>
-                            </w:r>
-                            <w:proofErr w:type="spellEnd"/>
-                            <w:r>
-                              <w:rPr>
-                                <w:i/>
-                                <w:iCs/>
-                                <w:sz w:val="20"/>
-                                <w:szCs w:val="20"/>
-                                <w:lang w:val="en-US"/>
-                              </w:rPr>
-                              <w:t xml:space="preserve">: </w:t>
+                              <w:t xml:space="preserve">Github: </w:t>
                             </w:r>
                             <w:hyperlink r:id="rId18" w:history="1">
                               <w:r>
@@ -1308,20 +1205,8 @@
                                 <w:szCs w:val="20"/>
                                 <w:lang w:val="en-US"/>
                               </w:rPr>
-                              <w:t xml:space="preserve">Morten </w:t>
+                              <w:t>Morten Rahbek</w:t>
                             </w:r>
-                            <w:proofErr w:type="spellStart"/>
-                            <w:r>
-                              <w:rPr>
-                                <w:b/>
-                                <w:bCs/>
-                                <w:sz w:val="20"/>
-                                <w:szCs w:val="20"/>
-                                <w:lang w:val="en-US"/>
-                              </w:rPr>
-                              <w:t>Rahbek</w:t>
-                            </w:r>
-                            <w:proofErr w:type="spellEnd"/>
                           </w:p>
                           <w:p>
                             <w:pPr>
@@ -1387,7 +1272,6 @@
                                 <w:lang w:val="en-US"/>
                               </w:rPr>
                             </w:pPr>
-                            <w:proofErr w:type="spellStart"/>
                             <w:r>
                               <w:rPr>
                                 <w:i/>
@@ -1396,18 +1280,7 @@
                                 <w:szCs w:val="20"/>
                                 <w:lang w:val="en-US"/>
                               </w:rPr>
-                              <w:t>Github</w:t>
-                            </w:r>
-                            <w:proofErr w:type="spellEnd"/>
-                            <w:r>
-                              <w:rPr>
-                                <w:i/>
-                                <w:iCs/>
-                                <w:sz w:val="20"/>
-                                <w:szCs w:val="20"/>
-                                <w:lang w:val="en-US"/>
-                              </w:rPr>
-                              <w:t xml:space="preserve">: </w:t>
+                              <w:t xml:space="preserve">Github: </w:t>
                             </w:r>
                             <w:hyperlink r:id="rId20" w:history="1">
                               <w:r>
@@ -1419,29 +1292,7 @@
                                   <w:szCs w:val="20"/>
                                   <w:lang w:val="en-US"/>
                                 </w:rPr>
-                                <w:t>https://github.com/am</w:t>
-                              </w:r>
-                              <w:r>
-                                <w:rPr>
-                                  <w:rStyle w:val="Hyperlink"/>
-                                  <w:i/>
-                                  <w:iCs/>
-                                  <w:sz w:val="20"/>
-                                  <w:szCs w:val="20"/>
-                                  <w:lang w:val="en-US"/>
-                                </w:rPr>
-                                <w:t>a</w:t>
-                              </w:r>
-                              <w:r>
-                                <w:rPr>
-                                  <w:rStyle w:val="Hyperlink"/>
-                                  <w:i/>
-                                  <w:iCs/>
-                                  <w:sz w:val="20"/>
-                                  <w:szCs w:val="20"/>
-                                  <w:lang w:val="en-US"/>
-                                </w:rPr>
-                                <w:t>zingh0rse</w:t>
+                                <w:t>https://github.com/amazingh0rse</w:t>
                               </w:r>
                             </w:hyperlink>
                             <w:r>
@@ -1550,7 +1401,6 @@
                                 <w:lang w:val="en-US"/>
                               </w:rPr>
                             </w:pPr>
-                            <w:proofErr w:type="spellStart"/>
                             <w:r>
                               <w:rPr>
                                 <w:i/>
@@ -1559,18 +1409,7 @@
                                 <w:szCs w:val="20"/>
                                 <w:lang w:val="en-US"/>
                               </w:rPr>
-                              <w:t>Github</w:t>
-                            </w:r>
-                            <w:proofErr w:type="spellEnd"/>
-                            <w:r>
-                              <w:rPr>
-                                <w:i/>
-                                <w:iCs/>
-                                <w:sz w:val="20"/>
-                                <w:szCs w:val="20"/>
-                                <w:lang w:val="en-US"/>
-                              </w:rPr>
-                              <w:t xml:space="preserve">: </w:t>
+                              <w:t xml:space="preserve">Github: </w:t>
                             </w:r>
                             <w:hyperlink r:id="rId22" w:history="1">
                               <w:r>
@@ -1628,20 +1467,8 @@
                                 <w:szCs w:val="20"/>
                                 <w:lang w:val="en-US"/>
                               </w:rPr>
-                              <w:t xml:space="preserve">Per </w:t>
+                              <w:t>Per Kringelbach</w:t>
                             </w:r>
-                            <w:proofErr w:type="spellStart"/>
-                            <w:r>
-                              <w:rPr>
-                                <w:b/>
-                                <w:bCs/>
-                                <w:sz w:val="20"/>
-                                <w:szCs w:val="20"/>
-                                <w:lang w:val="en-US"/>
-                              </w:rPr>
-                              <w:t>Kringelbach</w:t>
-                            </w:r>
-                            <w:proofErr w:type="spellEnd"/>
                           </w:p>
                           <w:p>
                             <w:pPr>
@@ -1703,7 +1530,6 @@
                                 <w:lang w:val="en-US"/>
                               </w:rPr>
                             </w:pPr>
-                            <w:proofErr w:type="spellStart"/>
                             <w:r>
                               <w:rPr>
                                 <w:i/>
@@ -1712,18 +1538,7 @@
                                 <w:szCs w:val="20"/>
                                 <w:lang w:val="en-US"/>
                               </w:rPr>
-                              <w:t>Github</w:t>
-                            </w:r>
-                            <w:proofErr w:type="spellEnd"/>
-                            <w:r>
-                              <w:rPr>
-                                <w:i/>
-                                <w:iCs/>
-                                <w:sz w:val="20"/>
-                                <w:szCs w:val="20"/>
-                                <w:lang w:val="en-US"/>
-                              </w:rPr>
-                              <w:t xml:space="preserve">: </w:t>
+                              <w:t xml:space="preserve">Github: </w:t>
                             </w:r>
                             <w:hyperlink r:id="rId24" w:history="1">
                               <w:r>
@@ -3217,7 +3032,7 @@
                 <w:noProof/>
                 <w:webHidden/>
               </w:rPr>
-              <w:t>9</w:t>
+              <w:t>10</w:t>
             </w:r>
             <w:r>
               <w:rPr>
@@ -3601,7 +3416,7 @@
       <w:pPr>
         <w:pStyle w:val="Overskrift1"/>
       </w:pPr>
-      <w:bookmarkStart w:id="0" w:name="_Toc36283851"/>
+      <w:bookmarkStart w:id="1" w:name="_Toc36283851"/>
       <w:r>
         <w:lastRenderedPageBreak/>
         <w:t xml:space="preserve">1. </w:t>
@@ -3609,7 +3424,7 @@
       <w:r>
         <w:t>Indledning</w:t>
       </w:r>
-      <w:bookmarkEnd w:id="0"/>
+      <w:bookmarkEnd w:id="1"/>
     </w:p>
     <w:p/>
     <w:p>
@@ -3649,7 +3464,6 @@
       <w:r>
         <w:t xml:space="preserve">en </w:t>
       </w:r>
-      <w:proofErr w:type="spellStart"/>
       <w:r>
         <w:rPr>
           <w:i/>
@@ -3657,7 +3471,6 @@
         </w:rPr>
         <w:t>servlet</w:t>
       </w:r>
-      <w:proofErr w:type="spellEnd"/>
       <w:r>
         <w:rPr>
           <w:i/>
@@ -3671,51 +3484,20 @@
         <w:t xml:space="preserve">Siden </w:t>
       </w:r>
       <w:r>
-        <w:t xml:space="preserve">er </w:t>
-      </w:r>
-      <w:proofErr w:type="spellStart"/>
-      <w:r>
-        <w:t>deployed</w:t>
-      </w:r>
-      <w:proofErr w:type="spellEnd"/>
+        <w:t>er deployed</w:t>
+      </w:r>
       <w:r>
         <w:t xml:space="preserve"> på en </w:t>
       </w:r>
-      <w:proofErr w:type="spellStart"/>
       <w:r>
         <w:rPr>
           <w:i/>
           <w:iCs/>
         </w:rPr>
-        <w:t>Tomcat</w:t>
-      </w:r>
-      <w:proofErr w:type="spellEnd"/>
-      <w:r>
-        <w:rPr>
-          <w:i/>
-          <w:iCs/>
-        </w:rPr>
-        <w:t xml:space="preserve"> </w:t>
-      </w:r>
-      <w:proofErr w:type="spellStart"/>
-      <w:r>
-        <w:rPr>
-          <w:i/>
-          <w:iCs/>
-        </w:rPr>
-        <w:t>webserver</w:t>
-      </w:r>
-      <w:proofErr w:type="spellEnd"/>
-      <w:r>
-        <w:t xml:space="preserve"> hostet på en </w:t>
-      </w:r>
-      <w:proofErr w:type="spellStart"/>
-      <w:r>
-        <w:t>droplet</w:t>
-      </w:r>
-      <w:proofErr w:type="spellEnd"/>
-      <w:r>
-        <w:t xml:space="preserve"> hos </w:t>
+        <w:t>Tomcat webserver</w:t>
+      </w:r>
+      <w:r>
+        <w:t xml:space="preserve"> hostet på en droplet hos </w:t>
       </w:r>
       <w:hyperlink r:id="rId25" w:history="1">
         <w:r>
@@ -3750,31 +3532,7 @@
     <w:p/>
     <w:p>
       <w:r>
-        <w:t xml:space="preserve">Projektet tager udgangspunkt i undervisning modtaget på datamatikerstudiet, andet semester i marts 2020. Projektet afspejler ca. 3 ugers arbejde af en gruppe på fire og er resultatet af undervisningen i </w:t>
-      </w:r>
-      <w:proofErr w:type="spellStart"/>
-      <w:r>
-        <w:t>backend</w:t>
-      </w:r>
-      <w:proofErr w:type="spellEnd"/>
-      <w:r>
-        <w:t xml:space="preserve">, </w:t>
-      </w:r>
-      <w:proofErr w:type="spellStart"/>
-      <w:r>
-        <w:t>frontend</w:t>
-      </w:r>
-      <w:proofErr w:type="spellEnd"/>
-      <w:r>
-        <w:t xml:space="preserve"> og </w:t>
-      </w:r>
-      <w:proofErr w:type="spellStart"/>
-      <w:r>
-        <w:t>webstack</w:t>
-      </w:r>
-      <w:proofErr w:type="spellEnd"/>
-      <w:r>
-        <w:t>.</w:t>
+        <w:t>Projektet tager udgangspunkt i undervisning modtaget på datamatikerstudiet, andet semester i marts 2020. Projektet afspejler ca. 3 ugers arbejde af en gruppe på fire og er resultatet af undervisningen i backend, frontend og webstack.</w:t>
       </w:r>
     </w:p>
     <w:p/>
@@ -3782,14 +3540,14 @@
       <w:pPr>
         <w:pStyle w:val="Overskrift1"/>
       </w:pPr>
-      <w:bookmarkStart w:id="1" w:name="_Toc36283852"/>
+      <w:bookmarkStart w:id="2" w:name="_Toc36283852"/>
       <w:r>
         <w:t xml:space="preserve">2. </w:t>
       </w:r>
       <w:r>
         <w:t>Baggrund</w:t>
       </w:r>
-      <w:bookmarkEnd w:id="1"/>
+      <w:bookmarkEnd w:id="2"/>
     </w:p>
     <w:p/>
     <w:p>
@@ -3873,14 +3631,14 @@
       <w:pPr>
         <w:pStyle w:val="Overskrift1"/>
       </w:pPr>
-      <w:bookmarkStart w:id="2" w:name="_Toc36283853"/>
+      <w:bookmarkStart w:id="3" w:name="_Toc36283853"/>
       <w:r>
         <w:t xml:space="preserve">3. </w:t>
       </w:r>
       <w:r>
         <w:t>Teknologivalg</w:t>
       </w:r>
-      <w:bookmarkEnd w:id="2"/>
+      <w:bookmarkEnd w:id="3"/>
     </w:p>
     <w:p/>
     <w:p>
@@ -3888,15 +3646,7 @@
         <w:t xml:space="preserve">Projektet er bygget i </w:t>
       </w:r>
       <w:r>
-        <w:t xml:space="preserve">Java, på </w:t>
-      </w:r>
-      <w:proofErr w:type="spellStart"/>
-      <w:r>
-        <w:t>Windowsmaskiner</w:t>
-      </w:r>
-      <w:proofErr w:type="spellEnd"/>
-      <w:r>
-        <w:t xml:space="preserve"> </w:t>
+        <w:t xml:space="preserve">Java, på Windowsmaskiner </w:t>
       </w:r>
       <w:r>
         <w:t>i en Maven projektstruktur.</w:t>
@@ -3963,85 +3713,21 @@
         <w:t>command</w:t>
       </w:r>
       <w:r>
-        <w:t xml:space="preserve"> class for at gennemføre command pattern løsningen. Hertil er der lavet klasser der understøtter de respektive funktioner på .</w:t>
-      </w:r>
-      <w:proofErr w:type="spellStart"/>
-      <w:r>
-        <w:t>jsp</w:t>
-      </w:r>
-      <w:proofErr w:type="spellEnd"/>
-      <w:r>
-        <w:t xml:space="preserve">-siderne. </w:t>
-      </w:r>
-    </w:p>
-    <w:p>
-      <w:r>
-        <w:t xml:space="preserve">Hele projektet er versionsstyret med </w:t>
-      </w:r>
-      <w:proofErr w:type="spellStart"/>
-      <w:r>
-        <w:t>git</w:t>
-      </w:r>
-      <w:proofErr w:type="spellEnd"/>
-      <w:r>
-        <w:t xml:space="preserve"> på </w:t>
-      </w:r>
-      <w:proofErr w:type="spellStart"/>
-      <w:r>
-        <w:t>Github</w:t>
-      </w:r>
-      <w:proofErr w:type="spellEnd"/>
-      <w:r>
-        <w:t xml:space="preserve">. ”Milepæle” </w:t>
-      </w:r>
-      <w:r>
-        <w:t xml:space="preserve">er </w:t>
-      </w:r>
-      <w:proofErr w:type="spellStart"/>
-      <w:r>
-        <w:t>merget</w:t>
-      </w:r>
-      <w:proofErr w:type="spellEnd"/>
-      <w:r>
-        <w:t xml:space="preserve"> til en master-</w:t>
-      </w:r>
-      <w:proofErr w:type="spellStart"/>
-      <w:r>
-        <w:t>branch</w:t>
-      </w:r>
-      <w:proofErr w:type="spellEnd"/>
-      <w:r>
-        <w:t xml:space="preserve"> imens løbende udvikling er styret på en </w:t>
-      </w:r>
-      <w:proofErr w:type="spellStart"/>
-      <w:r>
-        <w:t>Production-branch</w:t>
-      </w:r>
-      <w:proofErr w:type="spellEnd"/>
-      <w:r>
-        <w:t>.</w:t>
+        <w:t xml:space="preserve"> class for at gennemføre command pattern løsningen. Hertil er der lavet klasser der understøtter de respektive funktioner på .jsp-siderne. </w:t>
+      </w:r>
+    </w:p>
+    <w:p>
+      <w:r>
+        <w:t xml:space="preserve">Hele projektet er versionsstyret med git på Github. ”Milepæle” </w:t>
+      </w:r>
+      <w:r>
+        <w:t>er merget til en master-branch imens løbende udvikling er styret på en Production-branch.</w:t>
       </w:r>
     </w:p>
     <w:p/>
     <w:p>
       <w:r>
-        <w:t xml:space="preserve">Der er desuden udarbejdet en omfattende dokumentation i </w:t>
-      </w:r>
-      <w:proofErr w:type="spellStart"/>
-      <w:r>
-        <w:t>javadocs</w:t>
-      </w:r>
-      <w:proofErr w:type="spellEnd"/>
-      <w:r>
-        <w:t xml:space="preserve"> som kan ses på projektets </w:t>
-      </w:r>
-      <w:proofErr w:type="spellStart"/>
-      <w:r>
-        <w:t>github</w:t>
-      </w:r>
-      <w:proofErr w:type="spellEnd"/>
-      <w:r>
-        <w:t xml:space="preserve"> side.</w:t>
+        <w:t>Der er desuden udarbejdet en omfattende dokumentation i javadocs som kan ses på projektets github side.</w:t>
       </w:r>
     </w:p>
     <w:p/>
@@ -4096,7 +3782,7 @@
                 <w:szCs w:val="20"/>
               </w:rPr>
             </w:pPr>
-            <w:bookmarkStart w:id="3" w:name="_Toc36283854"/>
+            <w:bookmarkStart w:id="4" w:name="_Toc36283854"/>
             <w:r>
               <w:rPr>
                 <w:sz w:val="20"/>
@@ -4105,7 +3791,7 @@
               <w:lastRenderedPageBreak/>
               <w:t>Programmering og syntaks</w:t>
             </w:r>
-            <w:bookmarkEnd w:id="3"/>
+            <w:bookmarkEnd w:id="4"/>
           </w:p>
           <w:p>
             <w:pPr>
@@ -4167,37 +3853,12 @@
                 <w:szCs w:val="20"/>
               </w:rPr>
             </w:pPr>
-            <w:proofErr w:type="spellStart"/>
             <w:r>
               <w:rPr>
                 <w:sz w:val="20"/>
                 <w:szCs w:val="20"/>
               </w:rPr>
-              <w:t>Javascript</w:t>
-            </w:r>
-            <w:proofErr w:type="spellEnd"/>
-            <w:r>
-              <w:rPr>
-                <w:sz w:val="20"/>
-                <w:szCs w:val="20"/>
-              </w:rPr>
-              <w:t xml:space="preserve"> (</w:t>
-            </w:r>
-            <w:proofErr w:type="spellStart"/>
-            <w:r>
-              <w:rPr>
-                <w:sz w:val="20"/>
-                <w:szCs w:val="20"/>
-              </w:rPr>
-              <w:t>ECMAScript</w:t>
-            </w:r>
-            <w:proofErr w:type="spellEnd"/>
-            <w:r>
-              <w:rPr>
-                <w:sz w:val="20"/>
-                <w:szCs w:val="20"/>
-              </w:rPr>
-              <w:t xml:space="preserve"> 2015)</w:t>
+              <w:t>Javascript (ECMAScript 2015)</w:t>
             </w:r>
           </w:p>
           <w:p>
@@ -4277,23 +3938,7 @@
                 <w:sz w:val="20"/>
                 <w:szCs w:val="20"/>
               </w:rPr>
-              <w:t xml:space="preserve">Syntaks: </w:t>
-            </w:r>
-            <w:proofErr w:type="spellStart"/>
-            <w:r>
-              <w:rPr>
-                <w:sz w:val="20"/>
-                <w:szCs w:val="20"/>
-              </w:rPr>
-              <w:t>PlantUML</w:t>
-            </w:r>
-            <w:proofErr w:type="spellEnd"/>
-            <w:r>
-              <w:rPr>
-                <w:sz w:val="20"/>
-                <w:szCs w:val="20"/>
-              </w:rPr>
-              <w:t xml:space="preserve"> </w:t>
+              <w:t xml:space="preserve">Syntaks: PlantUML </w:t>
             </w:r>
           </w:p>
           <w:p>
@@ -4323,7 +3968,7 @@
                 <w:szCs w:val="20"/>
               </w:rPr>
             </w:pPr>
-            <w:bookmarkStart w:id="4" w:name="_Toc36283855"/>
+            <w:bookmarkStart w:id="5" w:name="_Toc36283855"/>
             <w:r>
               <w:rPr>
                 <w:sz w:val="20"/>
@@ -4331,7 +3976,7 @@
               </w:rPr>
               <w:t>Frameworks og teknologier</w:t>
             </w:r>
-            <w:bookmarkEnd w:id="4"/>
+            <w:bookmarkEnd w:id="5"/>
           </w:p>
           <w:p>
             <w:pPr>
@@ -4358,23 +4003,7 @@
                 <w:sz w:val="20"/>
                 <w:szCs w:val="20"/>
               </w:rPr>
-              <w:t xml:space="preserve">V. 4.12 </w:t>
-            </w:r>
-            <w:proofErr w:type="spellStart"/>
-            <w:r>
-              <w:rPr>
-                <w:sz w:val="20"/>
-                <w:szCs w:val="20"/>
-              </w:rPr>
-              <w:t>JUnit</w:t>
-            </w:r>
-            <w:proofErr w:type="spellEnd"/>
-            <w:r>
-              <w:rPr>
-                <w:sz w:val="20"/>
-                <w:szCs w:val="20"/>
-              </w:rPr>
-              <w:t xml:space="preserve"> (Ikke implementeret)</w:t>
+              <w:t>V. 4.12 JUnit (Ikke implementeret)</w:t>
             </w:r>
           </w:p>
           <w:p>
@@ -4434,23 +4063,7 @@
                 <w:sz w:val="20"/>
                 <w:szCs w:val="20"/>
               </w:rPr>
-              <w:t xml:space="preserve">V. 7.0 </w:t>
-            </w:r>
-            <w:proofErr w:type="spellStart"/>
-            <w:r>
-              <w:rPr>
-                <w:sz w:val="20"/>
-                <w:szCs w:val="20"/>
-              </w:rPr>
-              <w:t>JavaE</w:t>
-            </w:r>
-            <w:proofErr w:type="spellEnd"/>
-            <w:r>
-              <w:rPr>
-                <w:sz w:val="20"/>
-                <w:szCs w:val="20"/>
-              </w:rPr>
-              <w:t xml:space="preserve"> Web API</w:t>
+              <w:t>V. 7.0 JavaE Web API</w:t>
             </w:r>
           </w:p>
           <w:p>
@@ -4500,7 +4113,7 @@
                 <w:szCs w:val="20"/>
               </w:rPr>
             </w:pPr>
-            <w:bookmarkStart w:id="5" w:name="_Toc36283856"/>
+            <w:bookmarkStart w:id="6" w:name="_Toc36283856"/>
             <w:r>
               <w:rPr>
                 <w:sz w:val="20"/>
@@ -4508,7 +4121,7 @@
               </w:rPr>
               <w:t>Software</w:t>
             </w:r>
-            <w:bookmarkEnd w:id="5"/>
+            <w:bookmarkEnd w:id="6"/>
           </w:p>
           <w:p>
             <w:pPr>
@@ -4535,23 +4148,7 @@
                 <w:sz w:val="20"/>
                 <w:szCs w:val="20"/>
               </w:rPr>
-              <w:t xml:space="preserve">V. 2019.3.4 </w:t>
-            </w:r>
-            <w:proofErr w:type="spellStart"/>
-            <w:r>
-              <w:rPr>
-                <w:sz w:val="20"/>
-                <w:szCs w:val="20"/>
-              </w:rPr>
-              <w:t>IntelliJ</w:t>
-            </w:r>
-            <w:proofErr w:type="spellEnd"/>
-            <w:r>
-              <w:rPr>
-                <w:sz w:val="20"/>
-                <w:szCs w:val="20"/>
-              </w:rPr>
-              <w:t xml:space="preserve"> IDEA (IDE)</w:t>
+              <w:t>V. 2019.3.4 IntelliJ IDEA (IDE)</w:t>
             </w:r>
           </w:p>
           <w:p>
@@ -4609,27 +4206,19 @@
       <w:pPr>
         <w:pStyle w:val="Overskrift1"/>
       </w:pPr>
-      <w:bookmarkStart w:id="6" w:name="_Toc36283857"/>
+      <w:bookmarkStart w:id="7" w:name="_Toc36283857"/>
       <w:r>
         <w:t xml:space="preserve">4. </w:t>
       </w:r>
       <w:r>
         <w:t>Krav</w:t>
       </w:r>
-      <w:bookmarkEnd w:id="6"/>
+      <w:bookmarkEnd w:id="7"/>
     </w:p>
     <w:p/>
     <w:p>
       <w:r>
-        <w:t xml:space="preserve">Følgende User </w:t>
-      </w:r>
-      <w:proofErr w:type="spellStart"/>
-      <w:r>
-        <w:t>Stories</w:t>
-      </w:r>
-      <w:proofErr w:type="spellEnd"/>
-      <w:r>
-        <w:t xml:space="preserve"> er blevet opstillet i samarbejde med kunden:</w:t>
+        <w:t>Følgende User Stories er blevet opstillet i samarbejde med kunden:</w:t>
       </w:r>
     </w:p>
     <w:p/>
@@ -4685,15 +4274,7 @@
     </w:p>
     <w:p>
       <w:r>
-        <w:t xml:space="preserve">Som kunde kan jeg oprette en konto/profil for at kunne betale og gemme en </w:t>
-      </w:r>
-      <w:proofErr w:type="spellStart"/>
-      <w:r>
-        <w:t>en</w:t>
-      </w:r>
-      <w:proofErr w:type="spellEnd"/>
-      <w:r>
-        <w:t xml:space="preserve"> ordre.</w:t>
+        <w:t>Som kunde kan jeg oprette en konto/profil for at kunne betale og gemme en en ordre.</w:t>
       </w:r>
     </w:p>
     <w:p/>
@@ -4708,15 +4289,7 @@
     </w:p>
     <w:p>
       <w:r>
-        <w:t xml:space="preserve">Som administrator kan jeg indsætte beløb på en kundes konto direkte i </w:t>
-      </w:r>
-      <w:proofErr w:type="spellStart"/>
-      <w:r>
-        <w:t>MySql</w:t>
-      </w:r>
-      <w:proofErr w:type="spellEnd"/>
-      <w:r>
-        <w:t>, så en kunde kan betale for sine ordrer.</w:t>
+        <w:t>Som administrator kan jeg indsætte beløb på en kundes konto direkte i MySql, så en kunde kan betale for sine ordrer.</w:t>
       </w:r>
     </w:p>
     <w:p/>
@@ -4737,15 +4310,7 @@
     </w:p>
     <w:p>
       <w:r>
-        <w:t xml:space="preserve">Som kunde kan jeg se mine valgte </w:t>
-      </w:r>
-      <w:proofErr w:type="spellStart"/>
-      <w:r>
-        <w:t>ordrelinier</w:t>
-      </w:r>
-      <w:proofErr w:type="spellEnd"/>
-      <w:r>
-        <w:t xml:space="preserve"> i en indkøbskurv, så jeg kan se den samlede pris.</w:t>
+        <w:t>Som kunde kan jeg se mine valgte ordrelinier i en indkøbskurv, så jeg kan se den samlede pris.</w:t>
       </w:r>
     </w:p>
     <w:p/>
@@ -4766,31 +4331,7 @@
     </w:p>
     <w:p>
       <w:r>
-        <w:t xml:space="preserve">Som kunde eller administrator kan jeg logge på systemet med </w:t>
-      </w:r>
-      <w:proofErr w:type="spellStart"/>
-      <w:r>
-        <w:t>email</w:t>
-      </w:r>
-      <w:proofErr w:type="spellEnd"/>
-      <w:r>
-        <w:t xml:space="preserve"> og kodeord. Når jeg er logget på, skal jeg kunne min </w:t>
-      </w:r>
-      <w:proofErr w:type="spellStart"/>
-      <w:r>
-        <w:t>email</w:t>
-      </w:r>
-      <w:proofErr w:type="spellEnd"/>
-      <w:r>
-        <w:t xml:space="preserve"> på hver side (evt. i topmenuen, som vist på </w:t>
-      </w:r>
-      <w:proofErr w:type="spellStart"/>
-      <w:r>
-        <w:t>mockup’en</w:t>
-      </w:r>
-      <w:proofErr w:type="spellEnd"/>
-      <w:r>
-        <w:t>).</w:t>
+        <w:t>Som kunde eller administrator kan jeg logge på systemet med email og kodeord. Når jeg er logget på, skal jeg kunne min email på hver side (evt. i topmenuen, som vist på mockup’en).</w:t>
       </w:r>
     </w:p>
     <w:p/>
@@ -4874,15 +4415,7 @@
     </w:p>
     <w:p>
       <w:r>
-        <w:t xml:space="preserve">Som administrator kan jeg fjerne en ordre, så systemet ikke kommer til at indeholde </w:t>
-      </w:r>
-      <w:proofErr w:type="spellStart"/>
-      <w:r>
-        <w:t>udgyldige</w:t>
-      </w:r>
-      <w:proofErr w:type="spellEnd"/>
-      <w:r>
-        <w:t xml:space="preserve"> ordrer. F.eks. hvis kunden aldrig har betalt.</w:t>
+        <w:t>Som administrator kan jeg fjerne en ordre, så systemet ikke kommer til at indeholde udgyldige ordrer. F.eks. hvis kunden aldrig har betalt.</w:t>
       </w:r>
     </w:p>
     <w:p>
@@ -4904,12 +4437,12 @@
       <w:pPr>
         <w:pStyle w:val="Overskrift1"/>
       </w:pPr>
-      <w:bookmarkStart w:id="7" w:name="_Toc36283858"/>
+      <w:bookmarkStart w:id="8" w:name="_Toc36283858"/>
       <w:r>
         <w:lastRenderedPageBreak/>
         <w:t>5. Diagrammer</w:t>
       </w:r>
-      <w:bookmarkEnd w:id="7"/>
+      <w:bookmarkEnd w:id="8"/>
     </w:p>
     <w:p>
       <w:pPr>
@@ -4920,11 +4453,11 @@
       <w:pPr>
         <w:pStyle w:val="Overskrift2"/>
       </w:pPr>
-      <w:bookmarkStart w:id="8" w:name="_Toc36283859"/>
+      <w:bookmarkStart w:id="9" w:name="_Toc36283859"/>
       <w:r>
         <w:t>5.1 Domænemodel</w:t>
       </w:r>
-      <w:bookmarkEnd w:id="8"/>
+      <w:bookmarkEnd w:id="9"/>
     </w:p>
     <w:p>
       <w:pPr>
@@ -4938,23 +4471,7 @@
           <w:sz w:val="20"/>
           <w:szCs w:val="20"/>
         </w:rPr>
-        <w:t xml:space="preserve">(Kan læses på </w:t>
-      </w:r>
-      <w:proofErr w:type="spellStart"/>
-      <w:r>
-        <w:rPr>
-          <w:sz w:val="20"/>
-          <w:szCs w:val="20"/>
-        </w:rPr>
-        <w:t>github</w:t>
-      </w:r>
-      <w:proofErr w:type="spellEnd"/>
-      <w:r>
-        <w:rPr>
-          <w:sz w:val="20"/>
-          <w:szCs w:val="20"/>
-        </w:rPr>
-        <w:t xml:space="preserve"> her: </w:t>
+        <w:t xml:space="preserve">(Kan læses på github her: </w:t>
       </w:r>
       <w:hyperlink r:id="rId28" w:history="1">
         <w:r>
@@ -5078,12 +4595,12 @@
       <w:pPr>
         <w:pStyle w:val="Overskrift2"/>
       </w:pPr>
-      <w:bookmarkStart w:id="9" w:name="_Toc36283860"/>
+      <w:bookmarkStart w:id="10" w:name="_Toc36283860"/>
       <w:r>
         <w:lastRenderedPageBreak/>
         <w:t>5.2 ER diagram</w:t>
       </w:r>
-      <w:bookmarkEnd w:id="9"/>
+      <w:bookmarkEnd w:id="10"/>
     </w:p>
     <w:p/>
     <w:p>
@@ -5144,13 +4661,8 @@
           </wp:anchor>
         </w:drawing>
       </w:r>
-      <w:proofErr w:type="spellStart"/>
-      <w:r>
-        <w:t>Nedestående</w:t>
-      </w:r>
-      <w:proofErr w:type="spellEnd"/>
-      <w:r>
-        <w:t xml:space="preserve"> diagram er en illustration af hvordan databasen er opbygget. </w:t>
+      <w:r>
+        <w:t xml:space="preserve">Nedestående diagram er en illustration af hvordan databasen er opbygget. </w:t>
       </w:r>
     </w:p>
     <w:p>
@@ -5204,7 +4716,6 @@
       <w:r>
         <w:t xml:space="preserve"> og </w:t>
       </w:r>
-      <w:proofErr w:type="spellStart"/>
       <w:r>
         <w:rPr>
           <w:i/>
@@ -5212,7 +4723,6 @@
         </w:rPr>
         <w:t>bottoms</w:t>
       </w:r>
-      <w:proofErr w:type="spellEnd"/>
       <w:r>
         <w:t xml:space="preserve"> giver god mening ift. måden der interageres med disse i programmet. </w:t>
       </w:r>
@@ -5225,14 +4735,14 @@
       <w:pPr>
         <w:pStyle w:val="Overskrift2"/>
       </w:pPr>
-      <w:bookmarkStart w:id="10" w:name="_Toc36283861"/>
+      <w:bookmarkStart w:id="11" w:name="_Toc36283861"/>
       <w:r>
         <w:t>5.3 Navigationsdiagram</w:t>
       </w:r>
       <w:r>
         <w:t xml:space="preserve"> for login</w:t>
       </w:r>
-      <w:bookmarkEnd w:id="10"/>
+      <w:bookmarkEnd w:id="11"/>
     </w:p>
     <w:p>
       <w:pPr>
@@ -5303,7 +4813,7 @@
       <w:pPr>
         <w:pStyle w:val="Overskrift2"/>
       </w:pPr>
-      <w:bookmarkStart w:id="11" w:name="_Toc36283862"/>
+      <w:bookmarkStart w:id="12" w:name="_Toc36283862"/>
       <w:r>
         <w:lastRenderedPageBreak/>
         <w:t>5.4 Sekvensdiagram</w:t>
@@ -5311,7 +4821,7 @@
       <w:r>
         <w:t xml:space="preserve"> for Login</w:t>
       </w:r>
-      <w:bookmarkEnd w:id="11"/>
+      <w:bookmarkEnd w:id="12"/>
     </w:p>
     <w:p/>
     <w:p>
@@ -5383,25 +4893,25 @@
       <w:pPr>
         <w:pStyle w:val="Overskrift1"/>
       </w:pPr>
-      <w:bookmarkStart w:id="12" w:name="_Toc36283863"/>
+      <w:bookmarkStart w:id="13" w:name="_Toc36283863"/>
       <w:r>
         <w:t>6. Særlige forhold</w:t>
       </w:r>
-      <w:bookmarkEnd w:id="12"/>
+      <w:bookmarkEnd w:id="13"/>
     </w:p>
     <w:p/>
     <w:p>
       <w:pPr>
         <w:pStyle w:val="Overskrift2"/>
       </w:pPr>
-      <w:bookmarkStart w:id="13" w:name="_Toc36283864"/>
+      <w:bookmarkStart w:id="14" w:name="_Toc36283864"/>
       <w:r>
         <w:t xml:space="preserve">6.1 </w:t>
       </w:r>
       <w:r>
         <w:t>Sessionen</w:t>
       </w:r>
-      <w:bookmarkEnd w:id="13"/>
+      <w:bookmarkEnd w:id="14"/>
     </w:p>
     <w:p/>
     <w:p>
@@ -5409,15 +4919,7 @@
         <w:t>Programmet benytter ikke cookies</w:t>
       </w:r>
       <w:r>
-        <w:t xml:space="preserve"> til at gemme oplysninger om login, basket, </w:t>
-      </w:r>
-      <w:proofErr w:type="spellStart"/>
-      <w:r>
-        <w:t>tracking</w:t>
-      </w:r>
-      <w:proofErr w:type="spellEnd"/>
-      <w:r>
-        <w:t xml:space="preserve"> eller andet.</w:t>
+        <w:t xml:space="preserve"> til at gemme oplysninger om login, basket, tracking eller andet.</w:t>
       </w:r>
     </w:p>
     <w:p>
@@ -5444,15 +4946,7 @@
         <w:t>Lists</w:t>
       </w:r>
       <w:r>
-        <w:t xml:space="preserve"> (Som hentes fra databasen) allerede på loginsiden. </w:t>
-      </w:r>
-      <w:proofErr w:type="spellStart"/>
-      <w:r>
-        <w:t>Initialiseringen</w:t>
-      </w:r>
-      <w:proofErr w:type="spellEnd"/>
-      <w:r>
-        <w:t xml:space="preserve"> sker i loginformen forsiden således at listerne er tilgængelige på den side brugeren sendes til. Sessionen gemmer derfor information om:</w:t>
+        <w:t xml:space="preserve"> (Som hentes fra databasen) allerede på loginsiden. Initialiseringen sker i loginformen forsiden således at listerne er tilgængelige på den side brugeren sendes til. Sessionen gemmer derfor information om:</w:t>
       </w:r>
     </w:p>
     <w:p/>
@@ -5531,23 +5025,7 @@
         <w:ind w:left="1843"/>
       </w:pPr>
       <w:r>
-        <w:t xml:space="preserve">Hvem er logget ind med tilhørende information såsom </w:t>
-      </w:r>
-      <w:proofErr w:type="spellStart"/>
-      <w:r>
-        <w:t>role</w:t>
-      </w:r>
-      <w:proofErr w:type="spellEnd"/>
-      <w:r>
-        <w:t xml:space="preserve">, kredit, </w:t>
-      </w:r>
-      <w:proofErr w:type="spellStart"/>
-      <w:r>
-        <w:t>email</w:t>
-      </w:r>
-      <w:proofErr w:type="spellEnd"/>
-      <w:r>
-        <w:t>, mm.</w:t>
+        <w:t>Hvem er logget ind med tilhørende information såsom role, kredit, email, mm.</w:t>
       </w:r>
     </w:p>
     <w:p/>
@@ -5556,14 +5034,14 @@
       <w:pPr>
         <w:pStyle w:val="Overskrift2"/>
       </w:pPr>
-      <w:bookmarkStart w:id="14" w:name="_Toc36283865"/>
+      <w:bookmarkStart w:id="15" w:name="_Toc36283865"/>
       <w:r>
         <w:t xml:space="preserve">6.2 </w:t>
       </w:r>
       <w:r>
         <w:t>Exception handling</w:t>
       </w:r>
-      <w:bookmarkEnd w:id="14"/>
+      <w:bookmarkEnd w:id="15"/>
     </w:p>
     <w:p/>
     <w:p>
@@ -5647,14 +5125,14 @@
       <w:pPr>
         <w:pStyle w:val="Overskrift2"/>
       </w:pPr>
-      <w:bookmarkStart w:id="15" w:name="_Toc36283866"/>
+      <w:bookmarkStart w:id="16" w:name="_Toc36283866"/>
       <w:r>
         <w:t xml:space="preserve">6.3 </w:t>
       </w:r>
       <w:r>
         <w:t>Validering</w:t>
       </w:r>
-      <w:bookmarkEnd w:id="15"/>
+      <w:bookmarkEnd w:id="16"/>
     </w:p>
     <w:p>
       <w:r>
@@ -5678,23 +5156,7 @@
         <w:t>Bootstrap</w:t>
       </w:r>
       <w:r>
-        <w:t xml:space="preserve"> har visse indbyggede valideringer i fx inputfelter defineret som ”</w:t>
-      </w:r>
-      <w:proofErr w:type="spellStart"/>
-      <w:r>
-        <w:t>email</w:t>
-      </w:r>
-      <w:proofErr w:type="spellEnd"/>
-      <w:r>
-        <w:t xml:space="preserve">”. Disse forhindrer brugeren i at angive en, syntaksmæssigt, forkert </w:t>
-      </w:r>
-      <w:proofErr w:type="spellStart"/>
-      <w:r>
-        <w:t>email</w:t>
-      </w:r>
-      <w:proofErr w:type="spellEnd"/>
-      <w:r>
-        <w:t xml:space="preserve"> (Uden ”@”). </w:t>
+        <w:t xml:space="preserve"> har visse indbyggede valideringer i fx inputfelter defineret som ”email”. Disse forhindrer brugeren i at angive en, syntaksmæssigt, forkert email (Uden ”@”). </w:t>
       </w:r>
     </w:p>
     <w:p/>
@@ -5710,15 +5172,7 @@
         <w:t xml:space="preserve"> </w:t>
       </w:r>
       <w:r>
-        <w:t xml:space="preserve">har desuden validering på registreringen af nye brugere. Det sikrer at alle informationer skal </w:t>
-      </w:r>
-      <w:proofErr w:type="spellStart"/>
-      <w:r>
-        <w:t>tastes</w:t>
-      </w:r>
-      <w:proofErr w:type="spellEnd"/>
-      <w:r>
-        <w:t xml:space="preserve"> før en bruger kan oprettes. </w:t>
+        <w:t xml:space="preserve">har desuden validering på registreringen af nye brugere. Det sikrer at alle informationer skal tastes før en bruger kan oprettes. </w:t>
       </w:r>
     </w:p>
     <w:p/>
@@ -5739,7 +5193,7 @@
           <w:szCs w:val="26"/>
         </w:rPr>
       </w:pPr>
-      <w:bookmarkStart w:id="16" w:name="_Toc36283867"/>
+      <w:bookmarkStart w:id="17" w:name="_Toc36283867"/>
       <w:r>
         <w:br w:type="page"/>
       </w:r>
@@ -5755,7 +5209,7 @@
       <w:r>
         <w:t>Sikkerhed og login</w:t>
       </w:r>
-      <w:bookmarkEnd w:id="16"/>
+      <w:bookmarkEnd w:id="17"/>
     </w:p>
     <w:p/>
     <w:p>
@@ -5801,15 +5255,7 @@
     </w:p>
     <w:p>
       <w:r>
-        <w:t xml:space="preserve">Dette kan bl.a. opnås ved at lave en ny databasebruger som kun har de relevante </w:t>
-      </w:r>
-      <w:proofErr w:type="gramStart"/>
-      <w:r>
-        <w:t>CRUD rettigheder</w:t>
-      </w:r>
-      <w:proofErr w:type="gramEnd"/>
-      <w:r>
-        <w:t xml:space="preserve"> og et stærkt password.</w:t>
+        <w:t>Dette kan bl.a. opnås ved at lave en ny databasebruger som kun har de relevante CRUD rettigheder og et stærkt password.</w:t>
       </w:r>
     </w:p>
     <w:p/>
@@ -5874,7 +5320,6 @@
       <w:r>
         <w:t xml:space="preserve">Operationer som har kald i databasen går alle igennem klassen </w:t>
       </w:r>
-      <w:proofErr w:type="spellStart"/>
       <w:r>
         <w:rPr>
           <w:i/>
@@ -5882,7 +5327,6 @@
         </w:rPr>
         <w:t>LogicFacade</w:t>
       </w:r>
-      <w:proofErr w:type="spellEnd"/>
       <w:r>
         <w:t xml:space="preserve"> som håndterer al kommunikation med databaseklasserne. Dette er gjort for at opnå en god </w:t>
       </w:r>
@@ -5891,17 +5335,8 @@
           <w:i/>
           <w:iCs/>
         </w:rPr>
-        <w:t xml:space="preserve">separation of </w:t>
-      </w:r>
-      <w:proofErr w:type="spellStart"/>
-      <w:r>
-        <w:rPr>
-          <w:i/>
-          <w:iCs/>
-        </w:rPr>
-        <w:t>concerns</w:t>
-      </w:r>
-      <w:proofErr w:type="spellEnd"/>
+        <w:t>separation of concerns</w:t>
+      </w:r>
       <w:r>
         <w:t>. Det er dog pt. muligt at lave kald direkte ned til databaseklasserne, men frarådes på det kraftigste for at overholde formål og struktur med programmets design.</w:t>
       </w:r>
@@ -5911,14 +5346,14 @@
       <w:pPr>
         <w:pStyle w:val="Overskrift2"/>
       </w:pPr>
-      <w:bookmarkStart w:id="17" w:name="_Toc36283868"/>
+      <w:bookmarkStart w:id="18" w:name="_Toc36283868"/>
       <w:r>
         <w:t xml:space="preserve">6.5 </w:t>
       </w:r>
       <w:r>
         <w:t>Brugertyper i databasen</w:t>
       </w:r>
-      <w:bookmarkEnd w:id="17"/>
+      <w:bookmarkEnd w:id="18"/>
     </w:p>
     <w:p>
       <w:r>
@@ -5933,39 +5368,7 @@
     </w:p>
     <w:p>
       <w:r>
-        <w:t xml:space="preserve">I en online, </w:t>
-      </w:r>
-      <w:proofErr w:type="spellStart"/>
-      <w:r>
-        <w:t>deployed</w:t>
-      </w:r>
-      <w:proofErr w:type="spellEnd"/>
-      <w:r>
-        <w:t xml:space="preserve"> version vil der være én databasebruger </w:t>
-      </w:r>
-      <w:proofErr w:type="spellStart"/>
-      <w:r>
-        <w:t>restricted</w:t>
-      </w:r>
-      <w:proofErr w:type="spellEnd"/>
-      <w:r>
-        <w:t xml:space="preserve"> til, udelukkende at have de absolut nødvendige rettigheder </w:t>
-      </w:r>
-      <w:proofErr w:type="spellStart"/>
-      <w:r>
-        <w:t>ifbm</w:t>
-      </w:r>
-      <w:proofErr w:type="spellEnd"/>
-      <w:r>
-        <w:t xml:space="preserve">. </w:t>
-      </w:r>
-      <w:proofErr w:type="gramStart"/>
-      <w:r>
-        <w:t>CRUD operationer</w:t>
-      </w:r>
-      <w:proofErr w:type="gramEnd"/>
-      <w:r>
-        <w:t>.</w:t>
+        <w:t>I en online, deployed version vil der være én databasebruger restricted til, udelukkende at have de absolut nødvendige rettigheder ifbm. CRUD operationer.</w:t>
       </w:r>
     </w:p>
     <w:p/>
@@ -5974,14 +5377,14 @@
       <w:pPr>
         <w:pStyle w:val="Overskrift2"/>
       </w:pPr>
-      <w:bookmarkStart w:id="18" w:name="_Toc36283869"/>
+      <w:bookmarkStart w:id="19" w:name="_Toc36283869"/>
       <w:r>
         <w:t xml:space="preserve">6. 7 </w:t>
       </w:r>
       <w:r>
         <w:t>Andre forhold</w:t>
       </w:r>
-      <w:bookmarkEnd w:id="18"/>
+      <w:bookmarkEnd w:id="19"/>
     </w:p>
     <w:p/>
     <w:p>
@@ -6009,7 +5412,6 @@
       <w:r>
         <w:t xml:space="preserve"> i </w:t>
       </w:r>
-      <w:proofErr w:type="spellStart"/>
       <w:r>
         <w:rPr>
           <w:i/>
@@ -6017,7 +5419,6 @@
         </w:rPr>
         <w:t>includes</w:t>
       </w:r>
-      <w:proofErr w:type="spellEnd"/>
       <w:r>
         <w:rPr>
           <w:i/>
@@ -6041,7 +5442,7 @@
           <w:szCs w:val="32"/>
         </w:rPr>
       </w:pPr>
-      <w:bookmarkStart w:id="19" w:name="_Toc36283870"/>
+      <w:bookmarkStart w:id="20" w:name="_Toc36283870"/>
       <w:r>
         <w:br w:type="page"/>
       </w:r>
@@ -6052,50 +5453,24 @@
       </w:pPr>
       <w:r>
         <w:lastRenderedPageBreak/>
-        <w:t xml:space="preserve">7. Status på </w:t>
-      </w:r>
-      <w:proofErr w:type="spellStart"/>
-      <w:r>
-        <w:t>implementation</w:t>
-      </w:r>
-      <w:bookmarkEnd w:id="19"/>
-      <w:proofErr w:type="spellEnd"/>
+        <w:t>7. Status på implementation</w:t>
+      </w:r>
+      <w:bookmarkEnd w:id="20"/>
     </w:p>
     <w:p>
       <w:r>
         <w:t>Webshoppen er 100% driftsklar</w:t>
       </w:r>
       <w:r>
-        <w:t xml:space="preserve"> og implementeret på en </w:t>
-      </w:r>
-      <w:proofErr w:type="spellStart"/>
-      <w:r>
-        <w:t>droplet</w:t>
-      </w:r>
-      <w:proofErr w:type="spellEnd"/>
-      <w:r>
-        <w:t xml:space="preserve">, hostet hos </w:t>
-      </w:r>
-      <w:proofErr w:type="spellStart"/>
-      <w:r>
-        <w:t>DigitalOcean</w:t>
-      </w:r>
-      <w:proofErr w:type="spellEnd"/>
+        <w:t xml:space="preserve"> og implementeret på en droplet, hostet hos DigitalOcean</w:t>
+      </w:r>
       <w:r>
         <w:t>.</w:t>
       </w:r>
     </w:p>
     <w:p>
       <w:r>
-        <w:t xml:space="preserve">Alle user </w:t>
-      </w:r>
-      <w:proofErr w:type="spellStart"/>
-      <w:r>
-        <w:t>stories</w:t>
-      </w:r>
-      <w:proofErr w:type="spellEnd"/>
-      <w:r>
-        <w:t xml:space="preserve"> er implementeret iht. kundens krav.</w:t>
+        <w:t>Alle user stories er implementeret iht. kundens krav.</w:t>
       </w:r>
     </w:p>
     <w:p/>
@@ -6103,26 +5478,18 @@
       <w:pPr>
         <w:pStyle w:val="Overskrift2"/>
       </w:pPr>
-      <w:bookmarkStart w:id="20" w:name="_Toc36283871"/>
+      <w:bookmarkStart w:id="21" w:name="_Toc36283871"/>
       <w:r>
         <w:t xml:space="preserve">7.1 </w:t>
       </w:r>
       <w:r>
         <w:t>Oprydning i CSS</w:t>
       </w:r>
-      <w:bookmarkEnd w:id="20"/>
-    </w:p>
-    <w:p>
-      <w:r>
-        <w:t xml:space="preserve">Få elementer er stylet direkte på </w:t>
-      </w:r>
-      <w:proofErr w:type="spellStart"/>
-      <w:r>
-        <w:t>jsp</w:t>
-      </w:r>
-      <w:proofErr w:type="spellEnd"/>
-      <w:r>
-        <w:t xml:space="preserve">-siden og bør styles på enten ID eller klasseniveau i den centrale </w:t>
+      <w:bookmarkEnd w:id="21"/>
+    </w:p>
+    <w:p>
+      <w:r>
+        <w:t xml:space="preserve">Få elementer er stylet direkte på jsp-siden og bør styles på enten ID eller klasseniveau i den centrale </w:t>
       </w:r>
       <w:r>
         <w:rPr>
@@ -6140,14 +5507,14 @@
       <w:pPr>
         <w:pStyle w:val="Overskrift2"/>
       </w:pPr>
-      <w:bookmarkStart w:id="21" w:name="_Toc36283872"/>
+      <w:bookmarkStart w:id="22" w:name="_Toc36283872"/>
       <w:r>
         <w:t xml:space="preserve">7.2 </w:t>
       </w:r>
       <w:r>
         <w:t>Flere, beskrivende exceptions</w:t>
       </w:r>
-      <w:bookmarkEnd w:id="21"/>
+      <w:bookmarkEnd w:id="22"/>
     </w:p>
     <w:p>
       <w:r>
@@ -6159,14 +5526,14 @@
       <w:pPr>
         <w:pStyle w:val="Overskrift2"/>
       </w:pPr>
-      <w:bookmarkStart w:id="22" w:name="_Toc36283873"/>
+      <w:bookmarkStart w:id="23" w:name="_Toc36283873"/>
       <w:r>
         <w:t xml:space="preserve">7.3 </w:t>
       </w:r>
       <w:r>
         <w:t>Generering af passwords</w:t>
       </w:r>
-      <w:bookmarkEnd w:id="22"/>
+      <w:bookmarkEnd w:id="23"/>
     </w:p>
     <w:p>
       <w:r>
@@ -6175,25 +5542,8 @@
     </w:p>
     <w:p>
       <w:r>
-        <w:t xml:space="preserve">Denne nulstilling genererer et tilfældigt password til brugeren, i tilfælde af, at de har glemt deres eksisterende. Implementeringen af lavet i en </w:t>
-      </w:r>
-      <w:proofErr w:type="spellStart"/>
-      <w:r>
-        <w:t>package</w:t>
-      </w:r>
-      <w:proofErr w:type="spellEnd"/>
-      <w:r>
-        <w:t xml:space="preserve"> ved navn ”</w:t>
-      </w:r>
-      <w:proofErr w:type="spellStart"/>
-      <w:r>
-        <w:t>util</w:t>
-      </w:r>
-      <w:proofErr w:type="spellEnd"/>
-      <w:r>
-        <w:t xml:space="preserve">” i klassen </w:t>
-      </w:r>
-      <w:proofErr w:type="spellStart"/>
+        <w:t xml:space="preserve">Denne nulstilling genererer et tilfældigt password til brugeren, i tilfælde af, at de har glemt deres eksisterende. Implementeringen af lavet i en package ved navn ”util” i klassen </w:t>
+      </w:r>
       <w:r>
         <w:rPr>
           <w:i/>
@@ -6201,7 +5551,6 @@
         </w:rPr>
         <w:t>UserHelper</w:t>
       </w:r>
-      <w:proofErr w:type="spellEnd"/>
       <w:r>
         <w:t>.</w:t>
       </w:r>
@@ -6211,23 +5560,15 @@
       <w:pPr>
         <w:pStyle w:val="Overskrift2"/>
       </w:pPr>
-      <w:bookmarkStart w:id="23" w:name="_Toc36283874"/>
+      <w:bookmarkStart w:id="24" w:name="_Toc36283874"/>
       <w:r>
         <w:t>Unit tests</w:t>
       </w:r>
-      <w:bookmarkEnd w:id="23"/>
-    </w:p>
-    <w:p>
-      <w:r>
-        <w:t xml:space="preserve">Unittests med </w:t>
-      </w:r>
-      <w:proofErr w:type="spellStart"/>
-      <w:r>
-        <w:t>jUnit</w:t>
-      </w:r>
-      <w:proofErr w:type="spellEnd"/>
-      <w:r>
-        <w:t xml:space="preserve"> er ikke implementeret, men dog importeret i maven projektstrukturen. </w:t>
+      <w:bookmarkEnd w:id="24"/>
+    </w:p>
+    <w:p>
+      <w:r>
+        <w:t xml:space="preserve">Unittests med jUnit er ikke implementeret, men dog importeret i maven projektstrukturen. </w:t>
       </w:r>
     </w:p>
     <w:p/>
@@ -6235,11 +5576,11 @@
       <w:pPr>
         <w:pStyle w:val="Overskrift1"/>
       </w:pPr>
-      <w:bookmarkStart w:id="24" w:name="_Toc36283875"/>
+      <w:bookmarkStart w:id="25" w:name="_Toc36283875"/>
       <w:r>
         <w:t>8 Konklusion</w:t>
       </w:r>
-      <w:bookmarkEnd w:id="24"/>
+      <w:bookmarkEnd w:id="25"/>
     </w:p>
     <w:p/>
     <w:p>
@@ -6261,8 +5602,6 @@
       <w:r>
         <w:t>.</w:t>
       </w:r>
-      <w:bookmarkStart w:id="25" w:name="_GoBack"/>
-      <w:bookmarkEnd w:id="25"/>
     </w:p>
     <w:sectPr>
       <w:pgSz w:w="11906" w:h="16838"/>
@@ -8106,7 +7445,7 @@
 </file>
 
 <file path=customXml/itemProps1.xml><?xml version="1.0" encoding="utf-8"?>
-<ds:datastoreItem xmlns:ds="http://schemas.openxmlformats.org/officeDocument/2006/customXml" ds:itemID="{A652EAC8-4076-4BC2-8671-40AB21AAC5A8}">
+<ds:datastoreItem xmlns:ds="http://schemas.openxmlformats.org/officeDocument/2006/customXml" ds:itemID="{C87475BC-C113-4E1D-B5AC-15E9F550F699}">
   <ds:schemaRefs>
     <ds:schemaRef ds:uri="http://schemas.openxmlformats.org/officeDocument/2006/bibliography"/>
   </ds:schemaRefs>

</xml_diff>